<commit_message>
Minor changes to iter 3 requirements
</commit_message>
<xml_diff>
--- a/Course_Project/doc/Iteration3_documentation/Iter_3_requirements.docx
+++ b/Course_Project/doc/Iteration3_documentation/Iter_3_requirements.docx
@@ -1,6 +1,6 @@
 
 <file path=word/document.xml><?xml version="1.0" encoding="utf-8"?>
-<w:document xmlns:wpc="http://schemas.microsoft.com/office/word/2010/wordprocessingCanvas" xmlns:cx="http://schemas.microsoft.com/office/drawing/2014/chartex" xmlns:cx1="http://schemas.microsoft.com/office/drawing/2015/9/8/chartex" xmlns:cx2="http://schemas.microsoft.com/office/drawing/2015/10/21/chartex" xmlns:cx3="http://schemas.microsoft.com/office/drawing/2016/5/9/chartex" xmlns:cx4="http://schemas.microsoft.com/office/drawing/2016/5/10/chartex" xmlns:cx5="http://schemas.microsoft.com/office/drawing/2016/5/11/chartex" xmlns:cx6="http://schemas.microsoft.com/office/drawing/2016/5/12/chartex" xmlns:cx7="http://schemas.microsoft.com/office/drawing/2016/5/13/chartex" xmlns:cx8="http://schemas.microsoft.com/office/drawing/2016/5/14/chartex" xmlns:mc="http://schemas.openxmlformats.org/markup-compatibility/2006" xmlns:o="urn:schemas-microsoft-com:office:office" xmlns:r="http://schemas.openxmlformats.org/officeDocument/2006/relationships" xmlns:m="http://schemas.openxmlformats.org/officeDocument/2006/math" xmlns:v="urn:schemas-microsoft-com:vml" xmlns:wp14="http://schemas.microsoft.com/office/word/2010/wordprocessingDrawing" xmlns:wp="http://schemas.openxmlformats.org/drawingml/2006/wordprocessingDrawing" xmlns:w10="urn:schemas-microsoft-com:office:word" xmlns:w="http://schemas.openxmlformats.org/wordprocessingml/2006/main" xmlns:w14="http://schemas.microsoft.com/office/word/2010/wordml" xmlns:w15="http://schemas.microsoft.com/office/word/2012/wordml" xmlns:w16se="http://schemas.microsoft.com/office/word/2015/wordml/symex" xmlns:wpg="http://schemas.microsoft.com/office/word/2010/wordprocessingGroup" xmlns:wpi="http://schemas.microsoft.com/office/word/2010/wordprocessingInk" xmlns:wne="http://schemas.microsoft.com/office/word/2006/wordml" xmlns:wps="http://schemas.microsoft.com/office/word/2010/wordprocessingShape" mc:Ignorable="w14 w15 w16se wp14">
+<w:document xmlns:wpc="http://schemas.microsoft.com/office/word/2010/wordprocessingCanvas" xmlns:cx="http://schemas.microsoft.com/office/drawing/2014/chartex" xmlns:cx1="http://schemas.microsoft.com/office/drawing/2015/9/8/chartex" xmlns:cx2="http://schemas.microsoft.com/office/drawing/2015/10/21/chartex" xmlns:cx3="http://schemas.microsoft.com/office/drawing/2016/5/9/chartex" xmlns:cx4="http://schemas.microsoft.com/office/drawing/2016/5/10/chartex" xmlns:cx5="http://schemas.microsoft.com/office/drawing/2016/5/11/chartex" xmlns:mc="http://schemas.openxmlformats.org/markup-compatibility/2006" xmlns:o="urn:schemas-microsoft-com:office:office" xmlns:r="http://schemas.openxmlformats.org/officeDocument/2006/relationships" xmlns:m="http://schemas.openxmlformats.org/officeDocument/2006/math" xmlns:v="urn:schemas-microsoft-com:vml" xmlns:wp14="http://schemas.microsoft.com/office/word/2010/wordprocessingDrawing" xmlns:wp="http://schemas.openxmlformats.org/drawingml/2006/wordprocessingDrawing" xmlns:w10="urn:schemas-microsoft-com:office:word" xmlns:w="http://schemas.openxmlformats.org/wordprocessingml/2006/main" xmlns:w14="http://schemas.microsoft.com/office/word/2010/wordml" xmlns:w15="http://schemas.microsoft.com/office/word/2012/wordml" xmlns:w16se="http://schemas.microsoft.com/office/word/2015/wordml/symex" xmlns:wpg="http://schemas.microsoft.com/office/word/2010/wordprocessingGroup" xmlns:wpi="http://schemas.microsoft.com/office/word/2010/wordprocessingInk" xmlns:wne="http://schemas.microsoft.com/office/word/2006/wordml" xmlns:wps="http://schemas.microsoft.com/office/word/2010/wordprocessingShape" mc:Ignorable="w14 w15 w16se wp14">
   <w:body>
     <w:p>
       <w:pPr>
@@ -163,6 +163,12 @@
         </w:rPr>
         <w:t>As a manager, I want to install the application for the first time, set up users, and convert the existing database in XLS into a SQL-based database</w:t>
       </w:r>
+      <w:r>
+        <w:rPr>
+          <w:rFonts w:cstheme="minorHAnsi"/>
+        </w:rPr>
+        <w:t xml:space="preserve"> (IN INSTALLATION PACKAGE)</w:t>
+      </w:r>
     </w:p>
     <w:p>
       <w:pPr>
@@ -266,15 +272,107 @@
         </w:rPr>
         <w:t>See Iteration 2 Requirements for user stories 1-6</w:t>
       </w:r>
-    </w:p>
-    <w:p>
-      <w:pPr>
-        <w:rPr>
-          <w:b/>
-        </w:rPr>
-      </w:pPr>
+      <w:r>
+        <w:rPr>
+          <w:b/>
+          <w:color w:val="FF0000"/>
+        </w:rPr>
+        <w:t xml:space="preserve"> (THESE MUST BE APPENDED HERE WITH NEW IMAGES)</w:t>
+      </w:r>
+    </w:p>
+    <w:p>
+      <w:pPr>
+        <w:rPr>
+          <w:b/>
+        </w:rPr>
+      </w:pPr>
+      <w:r>
+        <w:rPr>
+          <w:b/>
+        </w:rPr>
+        <w:t>Note: Access levels are as follows:</w:t>
+      </w:r>
+    </w:p>
+    <w:p>
+      <w:pPr>
+        <w:rPr>
+          <w:b/>
+        </w:rPr>
+      </w:pPr>
+      <w:r>
+        <w:rPr>
+          <w:b/>
+        </w:rPr>
+        <w:t>1: Manager with access to all systems</w:t>
+      </w:r>
+    </w:p>
+    <w:p>
+      <w:pPr>
+        <w:rPr>
+          <w:b/>
+        </w:rPr>
+      </w:pPr>
+      <w:r>
+        <w:rPr>
+          <w:b/>
+        </w:rPr>
+        <w:t>2: Cashier with access to checkout and returns</w:t>
+      </w:r>
+    </w:p>
+    <w:p>
+      <w:pPr>
+        <w:rPr>
+          <w:b/>
+        </w:rPr>
+      </w:pPr>
+      <w:r>
+        <w:rPr>
+          <w:b/>
+        </w:rPr>
+        <w:t>3: Cashier with access to only checkout</w:t>
+      </w:r>
+    </w:p>
+    <w:p>
+      <w:pPr>
+        <w:rPr>
+          <w:b/>
+        </w:rPr>
+      </w:pPr>
+      <w:r>
+        <w:rPr>
+          <w:b/>
+        </w:rPr>
+        <w:t>4: Customer support employee with only access to returns</w:t>
+      </w:r>
+    </w:p>
+    <w:p>
+      <w:pPr>
+        <w:rPr>
+          <w:b/>
+        </w:rPr>
+      </w:pPr>
+      <w:r>
+        <w:rPr>
+          <w:b/>
+        </w:rPr>
+        <w:t>Also, if the user enters an incorrect password 3 times, the system will lock them out and shutdown.</w:t>
+      </w:r>
       <w:bookmarkStart w:id="0" w:name="_GoBack"/>
       <w:bookmarkEnd w:id="0"/>
+    </w:p>
+    <w:p>
+      <w:pPr>
+        <w:rPr>
+          <w:b/>
+        </w:rPr>
+      </w:pPr>
+    </w:p>
+    <w:p>
+      <w:pPr>
+        <w:rPr>
+          <w:b/>
+        </w:rPr>
+      </w:pPr>
     </w:p>
     <w:sectPr>
       <w:pgSz w:w="12240" w:h="15840"/>
@@ -287,7 +385,7 @@
 </file>
 
 <file path=word/numbering.xml><?xml version="1.0" encoding="utf-8"?>
-<w:numbering xmlns:wpc="http://schemas.microsoft.com/office/word/2010/wordprocessingCanvas" xmlns:cx="http://schemas.microsoft.com/office/drawing/2014/chartex" xmlns:cx1="http://schemas.microsoft.com/office/drawing/2015/9/8/chartex" xmlns:cx2="http://schemas.microsoft.com/office/drawing/2015/10/21/chartex" xmlns:cx3="http://schemas.microsoft.com/office/drawing/2016/5/9/chartex" xmlns:cx4="http://schemas.microsoft.com/office/drawing/2016/5/10/chartex" xmlns:cx5="http://schemas.microsoft.com/office/drawing/2016/5/11/chartex" xmlns:cx6="http://schemas.microsoft.com/office/drawing/2016/5/12/chartex" xmlns:cx7="http://schemas.microsoft.com/office/drawing/2016/5/13/chartex" xmlns:cx8="http://schemas.microsoft.com/office/drawing/2016/5/14/chartex" xmlns:mc="http://schemas.openxmlformats.org/markup-compatibility/2006" xmlns:o="urn:schemas-microsoft-com:office:office" xmlns:r="http://schemas.openxmlformats.org/officeDocument/2006/relationships" xmlns:m="http://schemas.openxmlformats.org/officeDocument/2006/math" xmlns:v="urn:schemas-microsoft-com:vml" xmlns:wp14="http://schemas.microsoft.com/office/word/2010/wordprocessingDrawing" xmlns:wp="http://schemas.openxmlformats.org/drawingml/2006/wordprocessingDrawing" xmlns:w10="urn:schemas-microsoft-com:office:word" xmlns:w="http://schemas.openxmlformats.org/wordprocessingml/2006/main" xmlns:w14="http://schemas.microsoft.com/office/word/2010/wordml" xmlns:w15="http://schemas.microsoft.com/office/word/2012/wordml" xmlns:w16se="http://schemas.microsoft.com/office/word/2015/wordml/symex" xmlns:wpg="http://schemas.microsoft.com/office/word/2010/wordprocessingGroup" xmlns:wpi="http://schemas.microsoft.com/office/word/2010/wordprocessingInk" xmlns:wne="http://schemas.microsoft.com/office/word/2006/wordml" xmlns:wps="http://schemas.microsoft.com/office/word/2010/wordprocessingShape" mc:Ignorable="w14 w15 w16se wp14">
+<w:numbering xmlns:wpc="http://schemas.microsoft.com/office/word/2010/wordprocessingCanvas" xmlns:cx="http://schemas.microsoft.com/office/drawing/2014/chartex" xmlns:cx1="http://schemas.microsoft.com/office/drawing/2015/9/8/chartex" xmlns:cx2="http://schemas.microsoft.com/office/drawing/2015/10/21/chartex" xmlns:cx3="http://schemas.microsoft.com/office/drawing/2016/5/9/chartex" xmlns:cx4="http://schemas.microsoft.com/office/drawing/2016/5/10/chartex" xmlns:cx5="http://schemas.microsoft.com/office/drawing/2016/5/11/chartex" xmlns:mc="http://schemas.openxmlformats.org/markup-compatibility/2006" xmlns:o="urn:schemas-microsoft-com:office:office" xmlns:r="http://schemas.openxmlformats.org/officeDocument/2006/relationships" xmlns:m="http://schemas.openxmlformats.org/officeDocument/2006/math" xmlns:v="urn:schemas-microsoft-com:vml" xmlns:wp14="http://schemas.microsoft.com/office/word/2010/wordprocessingDrawing" xmlns:wp="http://schemas.openxmlformats.org/drawingml/2006/wordprocessingDrawing" xmlns:w10="urn:schemas-microsoft-com:office:word" xmlns:w="http://schemas.openxmlformats.org/wordprocessingml/2006/main" xmlns:w14="http://schemas.microsoft.com/office/word/2010/wordml" xmlns:w15="http://schemas.microsoft.com/office/word/2012/wordml" xmlns:w16se="http://schemas.microsoft.com/office/word/2015/wordml/symex" xmlns:wpg="http://schemas.microsoft.com/office/word/2010/wordprocessingGroup" xmlns:wpi="http://schemas.microsoft.com/office/word/2010/wordprocessingInk" xmlns:wne="http://schemas.microsoft.com/office/word/2006/wordml" xmlns:wps="http://schemas.microsoft.com/office/word/2010/wordprocessingShape" mc:Ignorable="w14 w15 w16se wp14">
   <w:abstractNum w:abstractNumId="0" w15:restartNumberingAfterBreak="0">
     <w:nsid w:val="2AFA6F21"/>
     <w:multiLevelType w:val="hybridMultilevel"/>

</xml_diff>

<commit_message>
created half of required use cases
</commit_message>
<xml_diff>
--- a/Course_Project/doc/Iteration3_documentation/Iter_3_requirements.docx
+++ b/Course_Project/doc/Iteration3_documentation/Iter_3_requirements.docx
@@ -1,16 +1,18 @@
 
 <file path=word/document.xml><?xml version="1.0" encoding="utf-8"?>
-<w:document xmlns:wpc="http://schemas.microsoft.com/office/word/2010/wordprocessingCanvas" xmlns:cx="http://schemas.microsoft.com/office/drawing/2014/chartex" xmlns:cx1="http://schemas.microsoft.com/office/drawing/2015/9/8/chartex" xmlns:cx2="http://schemas.microsoft.com/office/drawing/2015/10/21/chartex" xmlns:cx3="http://schemas.microsoft.com/office/drawing/2016/5/9/chartex" xmlns:cx4="http://schemas.microsoft.com/office/drawing/2016/5/10/chartex" xmlns:cx5="http://schemas.microsoft.com/office/drawing/2016/5/11/chartex" xmlns:mc="http://schemas.openxmlformats.org/markup-compatibility/2006" xmlns:o="urn:schemas-microsoft-com:office:office" xmlns:r="http://schemas.openxmlformats.org/officeDocument/2006/relationships" xmlns:m="http://schemas.openxmlformats.org/officeDocument/2006/math" xmlns:v="urn:schemas-microsoft-com:vml" xmlns:wp14="http://schemas.microsoft.com/office/word/2010/wordprocessingDrawing" xmlns:wp="http://schemas.openxmlformats.org/drawingml/2006/wordprocessingDrawing" xmlns:w10="urn:schemas-microsoft-com:office:word" xmlns:w="http://schemas.openxmlformats.org/wordprocessingml/2006/main" xmlns:w14="http://schemas.microsoft.com/office/word/2010/wordml" xmlns:w15="http://schemas.microsoft.com/office/word/2012/wordml" xmlns:w16se="http://schemas.microsoft.com/office/word/2015/wordml/symex" xmlns:wpg="http://schemas.microsoft.com/office/word/2010/wordprocessingGroup" xmlns:wpi="http://schemas.microsoft.com/office/word/2010/wordprocessingInk" xmlns:wne="http://schemas.microsoft.com/office/word/2006/wordml" xmlns:wps="http://schemas.microsoft.com/office/word/2010/wordprocessingShape" mc:Ignorable="w14 w15 w16se wp14">
+<w:document xmlns:wpc="http://schemas.microsoft.com/office/word/2010/wordprocessingCanvas" xmlns:cx="http://schemas.microsoft.com/office/drawing/2014/chartex" xmlns:cx1="http://schemas.microsoft.com/office/drawing/2015/9/8/chartex" xmlns:cx2="http://schemas.microsoft.com/office/drawing/2015/10/21/chartex" xmlns:cx3="http://schemas.microsoft.com/office/drawing/2016/5/9/chartex" xmlns:cx4="http://schemas.microsoft.com/office/drawing/2016/5/10/chartex" xmlns:cx5="http://schemas.microsoft.com/office/drawing/2016/5/11/chartex" xmlns:cx6="http://schemas.microsoft.com/office/drawing/2016/5/12/chartex" xmlns:cx7="http://schemas.microsoft.com/office/drawing/2016/5/13/chartex" xmlns:cx8="http://schemas.microsoft.com/office/drawing/2016/5/14/chartex" xmlns:mc="http://schemas.openxmlformats.org/markup-compatibility/2006" xmlns:o="urn:schemas-microsoft-com:office:office" xmlns:r="http://schemas.openxmlformats.org/officeDocument/2006/relationships" xmlns:m="http://schemas.openxmlformats.org/officeDocument/2006/math" xmlns:v="urn:schemas-microsoft-com:vml" xmlns:wp14="http://schemas.microsoft.com/office/word/2010/wordprocessingDrawing" xmlns:wp="http://schemas.openxmlformats.org/drawingml/2006/wordprocessingDrawing" xmlns:w10="urn:schemas-microsoft-com:office:word" xmlns:w="http://schemas.openxmlformats.org/wordprocessingml/2006/main" xmlns:w14="http://schemas.microsoft.com/office/word/2010/wordml" xmlns:w15="http://schemas.microsoft.com/office/word/2012/wordml" xmlns:w16se="http://schemas.microsoft.com/office/word/2015/wordml/symex" xmlns:wpg="http://schemas.microsoft.com/office/word/2010/wordprocessingGroup" xmlns:wpi="http://schemas.microsoft.com/office/word/2010/wordprocessingInk" xmlns:wne="http://schemas.microsoft.com/office/word/2006/wordml" xmlns:wps="http://schemas.microsoft.com/office/word/2010/wordprocessingShape" mc:Ignorable="w14 w15 w16se wp14">
   <w:body>
     <w:p>
       <w:pPr>
         <w:jc w:val="center"/>
         <w:rPr>
-          <w:b/>
-        </w:rPr>
-      </w:pPr>
-      <w:r>
-        <w:rPr>
+          <w:rFonts w:cstheme="minorHAnsi"/>
+          <w:b/>
+        </w:rPr>
+      </w:pPr>
+      <w:r>
+        <w:rPr>
+          <w:rFonts w:cstheme="minorHAnsi"/>
           <w:b/>
         </w:rPr>
         <w:t>Iteration 3 Requirements</w:t>
@@ -66,7 +68,19 @@
         <w:rPr>
           <w:rFonts w:cstheme="minorHAnsi"/>
         </w:rPr>
-        <w:t xml:space="preserve">As a manager, I want to update the inventory (change price, availability, add new products,...) </w:t>
+        <w:t>As a manager, I want to update the inventory (change price,</w:t>
+      </w:r>
+      <w:r>
+        <w:rPr>
+          <w:rFonts w:cstheme="minorHAnsi"/>
+        </w:rPr>
+        <w:t xml:space="preserve"> availability, add new products</w:t>
+      </w:r>
+      <w:r>
+        <w:rPr>
+          <w:rFonts w:cstheme="minorHAnsi"/>
+        </w:rPr>
+        <w:t xml:space="preserve">...) </w:t>
       </w:r>
     </w:p>
     <w:p>
@@ -263,17 +277,20 @@
     <w:p>
       <w:pPr>
         <w:rPr>
-          <w:b/>
-        </w:rPr>
-      </w:pPr>
-      <w:r>
-        <w:rPr>
+          <w:rFonts w:cstheme="minorHAnsi"/>
+          <w:b/>
+        </w:rPr>
+      </w:pPr>
+      <w:r>
+        <w:rPr>
+          <w:rFonts w:cstheme="minorHAnsi"/>
           <w:b/>
         </w:rPr>
         <w:t>See Iteration 2 Requirements for user stories 1-6</w:t>
       </w:r>
       <w:r>
         <w:rPr>
+          <w:rFonts w:cstheme="minorHAnsi"/>
           <w:b/>
           <w:color w:val="FF0000"/>
         </w:rPr>
@@ -283,11 +300,13 @@
     <w:p>
       <w:pPr>
         <w:rPr>
-          <w:b/>
-        </w:rPr>
-      </w:pPr>
-      <w:r>
-        <w:rPr>
+          <w:rFonts w:cstheme="minorHAnsi"/>
+          <w:b/>
+        </w:rPr>
+      </w:pPr>
+      <w:r>
+        <w:rPr>
+          <w:rFonts w:cstheme="minorHAnsi"/>
           <w:b/>
         </w:rPr>
         <w:t>Note: Access levels are as follows:</w:t>
@@ -296,11 +315,13 @@
     <w:p>
       <w:pPr>
         <w:rPr>
-          <w:b/>
-        </w:rPr>
-      </w:pPr>
-      <w:r>
-        <w:rPr>
+          <w:rFonts w:cstheme="minorHAnsi"/>
+          <w:b/>
+        </w:rPr>
+      </w:pPr>
+      <w:r>
+        <w:rPr>
+          <w:rFonts w:cstheme="minorHAnsi"/>
           <w:b/>
         </w:rPr>
         <w:t>1: Manager with access to all systems</w:t>
@@ -309,11 +330,13 @@
     <w:p>
       <w:pPr>
         <w:rPr>
-          <w:b/>
-        </w:rPr>
-      </w:pPr>
-      <w:r>
-        <w:rPr>
+          <w:rFonts w:cstheme="minorHAnsi"/>
+          <w:b/>
+        </w:rPr>
+      </w:pPr>
+      <w:r>
+        <w:rPr>
+          <w:rFonts w:cstheme="minorHAnsi"/>
           <w:b/>
         </w:rPr>
         <w:t>2: Cashier with access to checkout and returns</w:t>
@@ -322,11 +345,13 @@
     <w:p>
       <w:pPr>
         <w:rPr>
-          <w:b/>
-        </w:rPr>
-      </w:pPr>
-      <w:r>
-        <w:rPr>
+          <w:rFonts w:cstheme="minorHAnsi"/>
+          <w:b/>
+        </w:rPr>
+      </w:pPr>
+      <w:r>
+        <w:rPr>
+          <w:rFonts w:cstheme="minorHAnsi"/>
           <w:b/>
         </w:rPr>
         <w:t>3: Cashier with access to only checkout</w:t>
@@ -335,11 +360,13 @@
     <w:p>
       <w:pPr>
         <w:rPr>
-          <w:b/>
-        </w:rPr>
-      </w:pPr>
-      <w:r>
-        <w:rPr>
+          <w:rFonts w:cstheme="minorHAnsi"/>
+          <w:b/>
+        </w:rPr>
+      </w:pPr>
+      <w:r>
+        <w:rPr>
+          <w:rFonts w:cstheme="minorHAnsi"/>
           <w:b/>
         </w:rPr>
         <w:t>4: Customer support employee with only access to returns</w:t>
@@ -348,14 +375,983 @@
     <w:p>
       <w:pPr>
         <w:rPr>
-          <w:b/>
-        </w:rPr>
-      </w:pPr>
-      <w:r>
-        <w:rPr>
+          <w:rFonts w:cstheme="minorHAnsi"/>
+          <w:b/>
+        </w:rPr>
+      </w:pPr>
+      <w:r>
+        <w:rPr>
+          <w:rFonts w:cstheme="minorHAnsi"/>
           <w:b/>
         </w:rPr>
         <w:t>Also, if the user enters an incorrect password 3 times, the system will lock them out and shutdown.</w:t>
+      </w:r>
+    </w:p>
+    <w:p>
+      <w:pPr>
+        <w:rPr>
+          <w:rFonts w:cstheme="minorHAnsi"/>
+          <w:b/>
+        </w:rPr>
+      </w:pPr>
+    </w:p>
+    <w:p>
+      <w:pPr>
+        <w:rPr>
+          <w:rFonts w:cstheme="minorHAnsi"/>
+          <w:b/>
+        </w:rPr>
+      </w:pPr>
+      <w:r>
+        <w:rPr>
+          <w:rFonts w:cstheme="minorHAnsi"/>
+          <w:b/>
+        </w:rPr>
+        <w:t>Use Case</w:t>
+      </w:r>
+      <w:r>
+        <w:rPr>
+          <w:rFonts w:cstheme="minorHAnsi"/>
+          <w:b/>
+        </w:rPr>
+        <w:t>:</w:t>
+      </w:r>
+      <w:r>
+        <w:rPr>
+          <w:rFonts w:cstheme="minorHAnsi"/>
+          <w:b/>
+        </w:rPr>
+        <w:t xml:space="preserve"> Installation</w:t>
+      </w:r>
+    </w:p>
+    <w:p>
+      <w:pPr>
+        <w:rPr>
+          <w:rFonts w:cstheme="minorHAnsi"/>
+          <w:b/>
+        </w:rPr>
+      </w:pPr>
+      <w:r>
+        <w:rPr>
+          <w:rFonts w:cstheme="minorHAnsi"/>
+          <w:b/>
+        </w:rPr>
+        <w:t>Note: If at any point the user selects cancel from the main screen, the program will exit</w:t>
+      </w:r>
+    </w:p>
+    <w:p>
+      <w:pPr>
+        <w:pStyle w:val="ListParagraph"/>
+        <w:numPr>
+          <w:ilvl w:val="0"/>
+          <w:numId w:val="2"/>
+        </w:numPr>
+        <w:rPr>
+          <w:rFonts w:cstheme="minorHAnsi"/>
+        </w:rPr>
+      </w:pPr>
+      <w:r>
+        <w:rPr>
+          <w:rFonts w:cstheme="minorHAnsi"/>
+        </w:rPr>
+        <w:t>System displays the installation screen</w:t>
+      </w:r>
+    </w:p>
+    <w:p>
+      <w:pPr>
+        <w:rPr>
+          <w:rFonts w:cstheme="minorHAnsi"/>
+        </w:rPr>
+      </w:pPr>
+      <w:r>
+        <w:rPr>
+          <w:rFonts w:cstheme="minorHAnsi"/>
+          <w:noProof/>
+        </w:rPr>
+        <w:lastRenderedPageBreak/>
+        <w:drawing>
+          <wp:anchor distT="0" distB="0" distL="114300" distR="114300" simplePos="0" relativeHeight="251660288" behindDoc="0" locked="0" layoutInCell="1" allowOverlap="1" wp14:anchorId="5A4C18E7" wp14:editId="34643228">
+            <wp:simplePos x="0" y="0"/>
+            <wp:positionH relativeFrom="margin">
+              <wp:align>center</wp:align>
+            </wp:positionH>
+            <wp:positionV relativeFrom="paragraph">
+              <wp:posOffset>4445</wp:posOffset>
+            </wp:positionV>
+            <wp:extent cx="3895725" cy="1752600"/>
+            <wp:effectExtent l="0" t="0" r="9525" b="0"/>
+            <wp:wrapTopAndBottom/>
+            <wp:docPr id="2" name="Picture 2"/>
+            <wp:cNvGraphicFramePr>
+              <a:graphicFrameLocks xmlns:a="http://schemas.openxmlformats.org/drawingml/2006/main" noChangeAspect="1"/>
+            </wp:cNvGraphicFramePr>
+            <a:graphic xmlns:a="http://schemas.openxmlformats.org/drawingml/2006/main">
+              <a:graphicData uri="http://schemas.openxmlformats.org/drawingml/2006/picture">
+                <pic:pic xmlns:pic="http://schemas.openxmlformats.org/drawingml/2006/picture">
+                  <pic:nvPicPr>
+                    <pic:cNvPr id="1" name=""/>
+                    <pic:cNvPicPr/>
+                  </pic:nvPicPr>
+                  <pic:blipFill rotWithShape="1">
+                    <a:blip r:embed="rId5">
+                      <a:extLst>
+                        <a:ext uri="{28A0092B-C50C-407E-A947-70E740481C1C}">
+                          <a14:useLocalDpi xmlns:a14="http://schemas.microsoft.com/office/drawing/2010/main" val="0"/>
+                        </a:ext>
+                      </a:extLst>
+                    </a:blip>
+                    <a:srcRect l="17307" t="20810" r="17148" b="26739"/>
+                    <a:stretch/>
+                  </pic:blipFill>
+                  <pic:spPr bwMode="auto">
+                    <a:xfrm>
+                      <a:off x="0" y="0"/>
+                      <a:ext cx="3895725" cy="1752600"/>
+                    </a:xfrm>
+                    <a:prstGeom prst="rect">
+                      <a:avLst/>
+                    </a:prstGeom>
+                    <a:ln>
+                      <a:noFill/>
+                    </a:ln>
+                    <a:extLst>
+                      <a:ext uri="{53640926-AAD7-44D8-BBD7-CCE9431645EC}">
+                        <a14:shadowObscured xmlns:a14="http://schemas.microsoft.com/office/drawing/2010/main"/>
+                      </a:ext>
+                    </a:extLst>
+                  </pic:spPr>
+                </pic:pic>
+              </a:graphicData>
+            </a:graphic>
+            <wp14:sizeRelH relativeFrom="page">
+              <wp14:pctWidth>0</wp14:pctWidth>
+            </wp14:sizeRelH>
+            <wp14:sizeRelV relativeFrom="page">
+              <wp14:pctHeight>0</wp14:pctHeight>
+            </wp14:sizeRelV>
+          </wp:anchor>
+        </w:drawing>
+      </w:r>
+    </w:p>
+    <w:p>
+      <w:pPr>
+        <w:pStyle w:val="ListParagraph"/>
+        <w:numPr>
+          <w:ilvl w:val="0"/>
+          <w:numId w:val="2"/>
+        </w:numPr>
+        <w:rPr>
+          <w:rFonts w:cstheme="minorHAnsi"/>
+        </w:rPr>
+      </w:pPr>
+      <w:r>
+        <w:rPr>
+          <w:rFonts w:cstheme="minorHAnsi"/>
+        </w:rPr>
+        <w:t>User enters the database location, host name, and password</w:t>
+      </w:r>
+    </w:p>
+    <w:p>
+      <w:pPr>
+        <w:pStyle w:val="ListParagraph"/>
+        <w:numPr>
+          <w:ilvl w:val="0"/>
+          <w:numId w:val="2"/>
+        </w:numPr>
+        <w:rPr>
+          <w:rFonts w:cstheme="minorHAnsi"/>
+        </w:rPr>
+      </w:pPr>
+      <w:r>
+        <w:rPr>
+          <w:rFonts w:cstheme="minorHAnsi"/>
+        </w:rPr>
+        <w:t>User presses the select directory button</w:t>
+      </w:r>
+    </w:p>
+    <w:p>
+      <w:pPr>
+        <w:pStyle w:val="ListParagraph"/>
+        <w:numPr>
+          <w:ilvl w:val="0"/>
+          <w:numId w:val="2"/>
+        </w:numPr>
+        <w:rPr>
+          <w:rFonts w:cstheme="minorHAnsi"/>
+        </w:rPr>
+      </w:pPr>
+      <w:r>
+        <w:rPr>
+          <w:rFonts w:cstheme="minorHAnsi"/>
+        </w:rPr>
+        <w:t xml:space="preserve">The File System directory is displayed </w:t>
+      </w:r>
+    </w:p>
+    <w:p>
+      <w:pPr>
+        <w:pStyle w:val="ListParagraph"/>
+        <w:numPr>
+          <w:ilvl w:val="1"/>
+          <w:numId w:val="2"/>
+        </w:numPr>
+        <w:rPr>
+          <w:rFonts w:cstheme="minorHAnsi"/>
+        </w:rPr>
+      </w:pPr>
+      <w:r>
+        <w:rPr>
+          <w:rFonts w:cstheme="minorHAnsi"/>
+        </w:rPr>
+        <w:t>If the user selects a directory, the directory is stored</w:t>
+      </w:r>
+    </w:p>
+    <w:p>
+      <w:pPr>
+        <w:pStyle w:val="ListParagraph"/>
+        <w:numPr>
+          <w:ilvl w:val="1"/>
+          <w:numId w:val="2"/>
+        </w:numPr>
+        <w:rPr>
+          <w:rFonts w:cstheme="minorHAnsi"/>
+        </w:rPr>
+      </w:pPr>
+      <w:r>
+        <w:rPr>
+          <w:rFonts w:cstheme="minorHAnsi"/>
+        </w:rPr>
+        <w:t>If the user selects cancel, no directory is stored</w:t>
+      </w:r>
+    </w:p>
+    <w:p>
+      <w:pPr>
+        <w:rPr>
+          <w:rFonts w:cstheme="minorHAnsi"/>
+        </w:rPr>
+      </w:pPr>
+      <w:r>
+        <w:rPr>
+          <w:rFonts w:cstheme="minorHAnsi"/>
+          <w:noProof/>
+        </w:rPr>
+        <w:drawing>
+          <wp:anchor distT="0" distB="0" distL="114300" distR="114300" simplePos="0" relativeHeight="251661312" behindDoc="0" locked="0" layoutInCell="1" allowOverlap="1" wp14:anchorId="02E4F304" wp14:editId="244B82B3">
+            <wp:simplePos x="0" y="0"/>
+            <wp:positionH relativeFrom="margin">
+              <wp:align>center</wp:align>
+            </wp:positionH>
+            <wp:positionV relativeFrom="paragraph">
+              <wp:posOffset>-2540</wp:posOffset>
+            </wp:positionV>
+            <wp:extent cx="3895725" cy="1724025"/>
+            <wp:effectExtent l="0" t="0" r="9525" b="9525"/>
+            <wp:wrapTopAndBottom/>
+            <wp:docPr id="3" name="Picture 3"/>
+            <wp:cNvGraphicFramePr>
+              <a:graphicFrameLocks xmlns:a="http://schemas.openxmlformats.org/drawingml/2006/main" noChangeAspect="1"/>
+            </wp:cNvGraphicFramePr>
+            <a:graphic xmlns:a="http://schemas.openxmlformats.org/drawingml/2006/main">
+              <a:graphicData uri="http://schemas.openxmlformats.org/drawingml/2006/picture">
+                <pic:pic xmlns:pic="http://schemas.openxmlformats.org/drawingml/2006/picture">
+                  <pic:nvPicPr>
+                    <pic:cNvPr id="1" name=""/>
+                    <pic:cNvPicPr/>
+                  </pic:nvPicPr>
+                  <pic:blipFill rotWithShape="1">
+                    <a:blip r:embed="rId6">
+                      <a:extLst>
+                        <a:ext uri="{28A0092B-C50C-407E-A947-70E740481C1C}">
+                          <a14:useLocalDpi xmlns:a14="http://schemas.microsoft.com/office/drawing/2010/main" val="0"/>
+                        </a:ext>
+                      </a:extLst>
+                    </a:blip>
+                    <a:srcRect l="18109" t="26796" r="16346" b="21608"/>
+                    <a:stretch/>
+                  </pic:blipFill>
+                  <pic:spPr bwMode="auto">
+                    <a:xfrm>
+                      <a:off x="0" y="0"/>
+                      <a:ext cx="3895725" cy="1724025"/>
+                    </a:xfrm>
+                    <a:prstGeom prst="rect">
+                      <a:avLst/>
+                    </a:prstGeom>
+                    <a:ln>
+                      <a:noFill/>
+                    </a:ln>
+                    <a:extLst>
+                      <a:ext uri="{53640926-AAD7-44D8-BBD7-CCE9431645EC}">
+                        <a14:shadowObscured xmlns:a14="http://schemas.microsoft.com/office/drawing/2010/main"/>
+                      </a:ext>
+                    </a:extLst>
+                  </pic:spPr>
+                </pic:pic>
+              </a:graphicData>
+            </a:graphic>
+            <wp14:sizeRelH relativeFrom="page">
+              <wp14:pctWidth>0</wp14:pctWidth>
+            </wp14:sizeRelH>
+            <wp14:sizeRelV relativeFrom="page">
+              <wp14:pctHeight>0</wp14:pctHeight>
+            </wp14:sizeRelV>
+          </wp:anchor>
+        </w:drawing>
+      </w:r>
+    </w:p>
+    <w:p>
+      <w:pPr>
+        <w:pStyle w:val="ListParagraph"/>
+        <w:numPr>
+          <w:ilvl w:val="0"/>
+          <w:numId w:val="2"/>
+        </w:numPr>
+        <w:rPr>
+          <w:rFonts w:cstheme="minorHAnsi"/>
+        </w:rPr>
+      </w:pPr>
+      <w:r>
+        <w:rPr>
+          <w:rFonts w:cstheme="minorHAnsi"/>
+        </w:rPr>
+        <w:t>The user selects the install button</w:t>
+      </w:r>
+    </w:p>
+    <w:p>
+      <w:pPr>
+        <w:pStyle w:val="ListParagraph"/>
+        <w:numPr>
+          <w:ilvl w:val="1"/>
+          <w:numId w:val="2"/>
+        </w:numPr>
+        <w:rPr>
+          <w:rFonts w:cstheme="minorHAnsi"/>
+        </w:rPr>
+      </w:pPr>
+      <w:r>
+        <w:rPr>
+          <w:rFonts w:cstheme="minorHAnsi"/>
+        </w:rPr>
+        <w:t>If they have left any entries empty other than the password, an error message is displayed (if empty directory, empty directory error message is displayed)</w:t>
+      </w:r>
+    </w:p>
+    <w:p>
+      <w:pPr>
+        <w:rPr>
+          <w:rFonts w:cstheme="minorHAnsi"/>
+        </w:rPr>
+      </w:pPr>
+    </w:p>
+    <w:p>
+      <w:pPr>
+        <w:rPr>
+          <w:rFonts w:cstheme="minorHAnsi"/>
+        </w:rPr>
+      </w:pPr>
+    </w:p>
+    <w:p>
+      <w:pPr>
+        <w:rPr>
+          <w:rFonts w:cstheme="minorHAnsi"/>
+        </w:rPr>
+      </w:pPr>
+      <w:r>
+        <w:rPr>
+          <w:rFonts w:cstheme="minorHAnsi"/>
+          <w:noProof/>
+        </w:rPr>
+        <w:lastRenderedPageBreak/>
+        <w:drawing>
+          <wp:anchor distT="0" distB="0" distL="114300" distR="114300" simplePos="0" relativeHeight="251662336" behindDoc="0" locked="0" layoutInCell="1" allowOverlap="1" wp14:anchorId="7FE1C0E0" wp14:editId="12B15CE5">
+            <wp:simplePos x="0" y="0"/>
+            <wp:positionH relativeFrom="margin">
+              <wp:posOffset>1085850</wp:posOffset>
+            </wp:positionH>
+            <wp:positionV relativeFrom="paragraph">
+              <wp:posOffset>1604010</wp:posOffset>
+            </wp:positionV>
+            <wp:extent cx="3886200" cy="1762125"/>
+            <wp:effectExtent l="0" t="0" r="0" b="9525"/>
+            <wp:wrapTopAndBottom/>
+            <wp:docPr id="4" name="Picture 4"/>
+            <wp:cNvGraphicFramePr>
+              <a:graphicFrameLocks xmlns:a="http://schemas.openxmlformats.org/drawingml/2006/main" noChangeAspect="1"/>
+            </wp:cNvGraphicFramePr>
+            <a:graphic xmlns:a="http://schemas.openxmlformats.org/drawingml/2006/main">
+              <a:graphicData uri="http://schemas.openxmlformats.org/drawingml/2006/picture">
+                <pic:pic xmlns:pic="http://schemas.openxmlformats.org/drawingml/2006/picture">
+                  <pic:nvPicPr>
+                    <pic:cNvPr id="1" name=""/>
+                    <pic:cNvPicPr/>
+                  </pic:nvPicPr>
+                  <pic:blipFill rotWithShape="1">
+                    <a:blip r:embed="rId7">
+                      <a:extLst>
+                        <a:ext uri="{28A0092B-C50C-407E-A947-70E740481C1C}">
+                          <a14:useLocalDpi xmlns:a14="http://schemas.microsoft.com/office/drawing/2010/main" val="0"/>
+                        </a:ext>
+                      </a:extLst>
+                    </a:blip>
+                    <a:srcRect l="18270" t="25940" r="16345" b="21323"/>
+                    <a:stretch/>
+                  </pic:blipFill>
+                  <pic:spPr bwMode="auto">
+                    <a:xfrm>
+                      <a:off x="0" y="0"/>
+                      <a:ext cx="3886200" cy="1762125"/>
+                    </a:xfrm>
+                    <a:prstGeom prst="rect">
+                      <a:avLst/>
+                    </a:prstGeom>
+                    <a:ln>
+                      <a:noFill/>
+                    </a:ln>
+                    <a:extLst>
+                      <a:ext uri="{53640926-AAD7-44D8-BBD7-CCE9431645EC}">
+                        <a14:shadowObscured xmlns:a14="http://schemas.microsoft.com/office/drawing/2010/main"/>
+                      </a:ext>
+                    </a:extLst>
+                  </pic:spPr>
+                </pic:pic>
+              </a:graphicData>
+            </a:graphic>
+            <wp14:sizeRelH relativeFrom="page">
+              <wp14:pctWidth>0</wp14:pctWidth>
+            </wp14:sizeRelH>
+            <wp14:sizeRelV relativeFrom="page">
+              <wp14:pctHeight>0</wp14:pctHeight>
+            </wp14:sizeRelV>
+          </wp:anchor>
+        </w:drawing>
+      </w:r>
+      <w:r>
+        <w:rPr>
+          <w:rFonts w:cstheme="minorHAnsi"/>
+          <w:noProof/>
+        </w:rPr>
+        <w:drawing>
+          <wp:anchor distT="0" distB="0" distL="114300" distR="114300" simplePos="0" relativeHeight="251659264" behindDoc="1" locked="0" layoutInCell="1" allowOverlap="1" wp14:anchorId="3945790F" wp14:editId="3942134F">
+            <wp:simplePos x="0" y="0"/>
+            <wp:positionH relativeFrom="margin">
+              <wp:posOffset>1085850</wp:posOffset>
+            </wp:positionH>
+            <wp:positionV relativeFrom="margin">
+              <wp:posOffset>-243840</wp:posOffset>
+            </wp:positionV>
+            <wp:extent cx="3886200" cy="1724025"/>
+            <wp:effectExtent l="0" t="0" r="0" b="9525"/>
+            <wp:wrapTopAndBottom/>
+            <wp:docPr id="1" name="Picture 1"/>
+            <wp:cNvGraphicFramePr>
+              <a:graphicFrameLocks xmlns:a="http://schemas.openxmlformats.org/drawingml/2006/main" noChangeAspect="1"/>
+            </wp:cNvGraphicFramePr>
+            <a:graphic xmlns:a="http://schemas.openxmlformats.org/drawingml/2006/main">
+              <a:graphicData uri="http://schemas.openxmlformats.org/drawingml/2006/picture">
+                <pic:pic xmlns:pic="http://schemas.openxmlformats.org/drawingml/2006/picture">
+                  <pic:nvPicPr>
+                    <pic:cNvPr id="1" name=""/>
+                    <pic:cNvPicPr/>
+                  </pic:nvPicPr>
+                  <pic:blipFill rotWithShape="1">
+                    <a:blip r:embed="rId8">
+                      <a:extLst>
+                        <a:ext uri="{28A0092B-C50C-407E-A947-70E740481C1C}">
+                          <a14:useLocalDpi xmlns:a14="http://schemas.microsoft.com/office/drawing/2010/main" val="0"/>
+                        </a:ext>
+                      </a:extLst>
+                    </a:blip>
+                    <a:srcRect l="17147" t="21095" r="17468" b="27309"/>
+                    <a:stretch/>
+                  </pic:blipFill>
+                  <pic:spPr bwMode="auto">
+                    <a:xfrm>
+                      <a:off x="0" y="0"/>
+                      <a:ext cx="3886200" cy="1724025"/>
+                    </a:xfrm>
+                    <a:prstGeom prst="rect">
+                      <a:avLst/>
+                    </a:prstGeom>
+                    <a:ln>
+                      <a:noFill/>
+                    </a:ln>
+                    <a:extLst>
+                      <a:ext uri="{53640926-AAD7-44D8-BBD7-CCE9431645EC}">
+                        <a14:shadowObscured xmlns:a14="http://schemas.microsoft.com/office/drawing/2010/main"/>
+                      </a:ext>
+                    </a:extLst>
+                  </pic:spPr>
+                </pic:pic>
+              </a:graphicData>
+            </a:graphic>
+            <wp14:sizeRelH relativeFrom="page">
+              <wp14:pctWidth>0</wp14:pctWidth>
+            </wp14:sizeRelH>
+            <wp14:sizeRelV relativeFrom="page">
+              <wp14:pctHeight>0</wp14:pctHeight>
+            </wp14:sizeRelV>
+          </wp:anchor>
+        </w:drawing>
+      </w:r>
+    </w:p>
+    <w:p>
+      <w:pPr>
+        <w:pStyle w:val="ListParagraph"/>
+        <w:numPr>
+          <w:ilvl w:val="0"/>
+          <w:numId w:val="2"/>
+        </w:numPr>
+        <w:rPr>
+          <w:rFonts w:cstheme="minorHAnsi"/>
+        </w:rPr>
+      </w:pPr>
+      <w:r>
+        <w:rPr>
+          <w:rFonts w:cstheme="minorHAnsi"/>
+        </w:rPr>
+        <w:t>If all entries are valid, the installation process completes and a confirmation message appears</w:t>
+      </w:r>
+    </w:p>
+    <w:p>
+      <w:pPr>
+        <w:rPr>
+          <w:rFonts w:cstheme="minorHAnsi"/>
+        </w:rPr>
+      </w:pPr>
+      <w:r>
+        <w:rPr>
+          <w:rFonts w:cstheme="minorHAnsi"/>
+          <w:noProof/>
+        </w:rPr>
+        <w:drawing>
+          <wp:anchor distT="0" distB="0" distL="114300" distR="114300" simplePos="0" relativeHeight="251663360" behindDoc="0" locked="0" layoutInCell="1" allowOverlap="1" wp14:anchorId="36EB95E4" wp14:editId="06E21DA7">
+            <wp:simplePos x="0" y="0"/>
+            <wp:positionH relativeFrom="margin">
+              <wp:align>center</wp:align>
+            </wp:positionH>
+            <wp:positionV relativeFrom="paragraph">
+              <wp:posOffset>0</wp:posOffset>
+            </wp:positionV>
+            <wp:extent cx="3886200" cy="1724025"/>
+            <wp:effectExtent l="0" t="0" r="0" b="9525"/>
+            <wp:wrapTopAndBottom/>
+            <wp:docPr id="5" name="Picture 5"/>
+            <wp:cNvGraphicFramePr>
+              <a:graphicFrameLocks xmlns:a="http://schemas.openxmlformats.org/drawingml/2006/main" noChangeAspect="1"/>
+            </wp:cNvGraphicFramePr>
+            <a:graphic xmlns:a="http://schemas.openxmlformats.org/drawingml/2006/main">
+              <a:graphicData uri="http://schemas.openxmlformats.org/drawingml/2006/picture">
+                <pic:pic xmlns:pic="http://schemas.openxmlformats.org/drawingml/2006/picture">
+                  <pic:nvPicPr>
+                    <pic:cNvPr id="1" name=""/>
+                    <pic:cNvPicPr/>
+                  </pic:nvPicPr>
+                  <pic:blipFill rotWithShape="1">
+                    <a:blip r:embed="rId9">
+                      <a:extLst>
+                        <a:ext uri="{28A0092B-C50C-407E-A947-70E740481C1C}">
+                          <a14:useLocalDpi xmlns:a14="http://schemas.microsoft.com/office/drawing/2010/main" val="0"/>
+                        </a:ext>
+                      </a:extLst>
+                    </a:blip>
+                    <a:srcRect l="17308" t="21095" r="17308" b="27309"/>
+                    <a:stretch/>
+                  </pic:blipFill>
+                  <pic:spPr bwMode="auto">
+                    <a:xfrm>
+                      <a:off x="0" y="0"/>
+                      <a:ext cx="3886200" cy="1724025"/>
+                    </a:xfrm>
+                    <a:prstGeom prst="rect">
+                      <a:avLst/>
+                    </a:prstGeom>
+                    <a:ln>
+                      <a:noFill/>
+                    </a:ln>
+                    <a:extLst>
+                      <a:ext uri="{53640926-AAD7-44D8-BBD7-CCE9431645EC}">
+                        <a14:shadowObscured xmlns:a14="http://schemas.microsoft.com/office/drawing/2010/main"/>
+                      </a:ext>
+                    </a:extLst>
+                  </pic:spPr>
+                </pic:pic>
+              </a:graphicData>
+            </a:graphic>
+            <wp14:sizeRelH relativeFrom="page">
+              <wp14:pctWidth>0</wp14:pctWidth>
+            </wp14:sizeRelH>
+            <wp14:sizeRelV relativeFrom="page">
+              <wp14:pctHeight>0</wp14:pctHeight>
+            </wp14:sizeRelV>
+          </wp:anchor>
+        </w:drawing>
+      </w:r>
+    </w:p>
+    <w:p>
+      <w:pPr>
+        <w:pStyle w:val="ListParagraph"/>
+        <w:numPr>
+          <w:ilvl w:val="0"/>
+          <w:numId w:val="2"/>
+        </w:numPr>
+        <w:rPr>
+          <w:rFonts w:cstheme="minorHAnsi"/>
+        </w:rPr>
+      </w:pPr>
+      <w:r>
+        <w:rPr>
+          <w:rFonts w:cstheme="minorHAnsi"/>
+          <w:noProof/>
+        </w:rPr>
+        <w:drawing>
+          <wp:anchor distT="0" distB="0" distL="114300" distR="114300" simplePos="0" relativeHeight="251664384" behindDoc="0" locked="0" layoutInCell="1" allowOverlap="1" wp14:anchorId="2B9850A2" wp14:editId="0D5A1CD7">
+            <wp:simplePos x="0" y="0"/>
+            <wp:positionH relativeFrom="margin">
+              <wp:posOffset>1162050</wp:posOffset>
+            </wp:positionH>
+            <wp:positionV relativeFrom="paragraph">
+              <wp:posOffset>358775</wp:posOffset>
+            </wp:positionV>
+            <wp:extent cx="3748405" cy="1666875"/>
+            <wp:effectExtent l="0" t="0" r="4445" b="9525"/>
+            <wp:wrapTopAndBottom/>
+            <wp:docPr id="6" name="Picture 6"/>
+            <wp:cNvGraphicFramePr>
+              <a:graphicFrameLocks xmlns:a="http://schemas.openxmlformats.org/drawingml/2006/main" noChangeAspect="1"/>
+            </wp:cNvGraphicFramePr>
+            <a:graphic xmlns:a="http://schemas.openxmlformats.org/drawingml/2006/main">
+              <a:graphicData uri="http://schemas.openxmlformats.org/drawingml/2006/picture">
+                <pic:pic xmlns:pic="http://schemas.openxmlformats.org/drawingml/2006/picture">
+                  <pic:nvPicPr>
+                    <pic:cNvPr id="1" name=""/>
+                    <pic:cNvPicPr/>
+                  </pic:nvPicPr>
+                  <pic:blipFill rotWithShape="1">
+                    <a:blip r:embed="rId10">
+                      <a:extLst>
+                        <a:ext uri="{28A0092B-C50C-407E-A947-70E740481C1C}">
+                          <a14:useLocalDpi xmlns:a14="http://schemas.microsoft.com/office/drawing/2010/main" val="0"/>
+                        </a:ext>
+                      </a:extLst>
+                    </a:blip>
+                    <a:srcRect l="17468" t="20810" r="17308" b="27594"/>
+                    <a:stretch/>
+                  </pic:blipFill>
+                  <pic:spPr bwMode="auto">
+                    <a:xfrm>
+                      <a:off x="0" y="0"/>
+                      <a:ext cx="3748405" cy="1666875"/>
+                    </a:xfrm>
+                    <a:prstGeom prst="rect">
+                      <a:avLst/>
+                    </a:prstGeom>
+                    <a:ln>
+                      <a:noFill/>
+                    </a:ln>
+                    <a:extLst>
+                      <a:ext uri="{53640926-AAD7-44D8-BBD7-CCE9431645EC}">
+                        <a14:shadowObscured xmlns:a14="http://schemas.microsoft.com/office/drawing/2010/main"/>
+                      </a:ext>
+                    </a:extLst>
+                  </pic:spPr>
+                </pic:pic>
+              </a:graphicData>
+            </a:graphic>
+            <wp14:sizeRelH relativeFrom="page">
+              <wp14:pctWidth>0</wp14:pctWidth>
+            </wp14:sizeRelH>
+            <wp14:sizeRelV relativeFrom="page">
+              <wp14:pctHeight>0</wp14:pctHeight>
+            </wp14:sizeRelV>
+          </wp:anchor>
+        </w:drawing>
+      </w:r>
+      <w:r>
+        <w:rPr>
+          <w:rFonts w:cstheme="minorHAnsi"/>
+        </w:rPr>
+        <w:t>If the program already exists at the installation location, the user may select whether or not to override the current installation.</w:t>
+      </w:r>
+    </w:p>
+    <w:p>
+      <w:pPr>
+        <w:rPr>
+          <w:rFonts w:cstheme="minorHAnsi"/>
+          <w:b/>
+        </w:rPr>
+      </w:pPr>
+    </w:p>
+    <w:p>
+      <w:pPr>
+        <w:rPr>
+          <w:rFonts w:cstheme="minorHAnsi"/>
+          <w:b/>
+        </w:rPr>
+      </w:pPr>
+      <w:r>
+        <w:rPr>
+          <w:rFonts w:cstheme="minorHAnsi"/>
+          <w:b/>
+        </w:rPr>
+        <w:lastRenderedPageBreak/>
+        <w:t>Use Case: Loyal Program Customers</w:t>
+      </w:r>
+    </w:p>
+    <w:p>
+      <w:pPr>
+        <w:numPr>
+          <w:ilvl w:val="0"/>
+          <w:numId w:val="3"/>
+        </w:numPr>
+        <w:spacing w:after="32"/>
+        <w:ind w:right="110" w:hanging="360"/>
+        <w:rPr>
+          <w:rFonts w:cstheme="minorHAnsi"/>
+          <w:b/>
+        </w:rPr>
+      </w:pPr>
+      <w:r>
+        <w:rPr>
+          <w:rFonts w:cstheme="minorHAnsi"/>
+        </w:rPr>
+        <w:t xml:space="preserve">Repeat steps from Login/out Use Case to login. </w:t>
+      </w:r>
+    </w:p>
+    <w:p>
+      <w:pPr>
+        <w:numPr>
+          <w:ilvl w:val="0"/>
+          <w:numId w:val="3"/>
+        </w:numPr>
+        <w:spacing w:after="32"/>
+        <w:ind w:right="110" w:hanging="360"/>
+        <w:rPr>
+          <w:rFonts w:cstheme="minorHAnsi"/>
+          <w:b/>
+        </w:rPr>
+      </w:pPr>
+      <w:r>
+        <w:rPr>
+          <w:rFonts w:cstheme="minorHAnsi"/>
+        </w:rPr>
+        <w:t>Repeat steps from Checkout Use Case.</w:t>
+      </w:r>
+    </w:p>
+    <w:p>
+      <w:pPr>
+        <w:numPr>
+          <w:ilvl w:val="0"/>
+          <w:numId w:val="3"/>
+        </w:numPr>
+        <w:spacing w:after="32"/>
+        <w:ind w:right="110" w:hanging="360"/>
+        <w:rPr>
+          <w:rFonts w:cstheme="minorHAnsi"/>
+          <w:b/>
+        </w:rPr>
+      </w:pPr>
+      <w:r>
+        <w:rPr>
+          <w:rFonts w:cstheme="minorHAnsi"/>
+        </w:rPr>
+        <w:t>At check-out point if the customer is not in the Loyal Program items on sale will be at their normal price.</w:t>
+      </w:r>
+    </w:p>
+    <w:p>
+      <w:pPr>
+        <w:spacing w:after="32"/>
+        <w:ind w:left="705" w:right="110"/>
+        <w:rPr>
+          <w:rFonts w:cstheme="minorHAnsi"/>
+          <w:b/>
+        </w:rPr>
+      </w:pPr>
+      <w:r>
+        <w:rPr>
+          <w:noProof/>
+        </w:rPr>
+        <w:drawing>
+          <wp:inline distT="0" distB="0" distL="0" distR="0">
+            <wp:extent cx="4600575" cy="2725550"/>
+            <wp:effectExtent l="0" t="0" r="0" b="0"/>
+            <wp:docPr id="9" name="Picture 9" descr="C:\Users\melan\AppData\Local\Microsoft\Windows\INetCache\Content.Word\2017-04-28 (54).png"/>
+            <wp:cNvGraphicFramePr>
+              <a:graphicFrameLocks xmlns:a="http://schemas.openxmlformats.org/drawingml/2006/main" noChangeAspect="1"/>
+            </wp:cNvGraphicFramePr>
+            <a:graphic xmlns:a="http://schemas.openxmlformats.org/drawingml/2006/main">
+              <a:graphicData uri="http://schemas.openxmlformats.org/drawingml/2006/picture">
+                <pic:pic xmlns:pic="http://schemas.openxmlformats.org/drawingml/2006/picture">
+                  <pic:nvPicPr>
+                    <pic:cNvPr id="0" name="Picture 5" descr="C:\Users\melan\AppData\Local\Microsoft\Windows\INetCache\Content.Word\2017-04-28 (54).png"/>
+                    <pic:cNvPicPr>
+                      <a:picLocks noChangeAspect="1" noChangeArrowheads="1"/>
+                    </pic:cNvPicPr>
+                  </pic:nvPicPr>
+                  <pic:blipFill>
+                    <a:blip r:embed="rId11">
+                      <a:extLst>
+                        <a:ext uri="{28A0092B-C50C-407E-A947-70E740481C1C}">
+                          <a14:useLocalDpi xmlns:a14="http://schemas.microsoft.com/office/drawing/2010/main" val="0"/>
+                        </a:ext>
+                      </a:extLst>
+                    </a:blip>
+                    <a:srcRect/>
+                    <a:stretch>
+                      <a:fillRect/>
+                    </a:stretch>
+                  </pic:blipFill>
+                  <pic:spPr bwMode="auto">
+                    <a:xfrm>
+                      <a:off x="0" y="0"/>
+                      <a:ext cx="4624303" cy="2739607"/>
+                    </a:xfrm>
+                    <a:prstGeom prst="rect">
+                      <a:avLst/>
+                    </a:prstGeom>
+                    <a:noFill/>
+                    <a:ln>
+                      <a:noFill/>
+                    </a:ln>
+                  </pic:spPr>
+                </pic:pic>
+              </a:graphicData>
+            </a:graphic>
+          </wp:inline>
+        </w:drawing>
+      </w:r>
+    </w:p>
+    <w:p>
+      <w:pPr>
+        <w:numPr>
+          <w:ilvl w:val="0"/>
+          <w:numId w:val="3"/>
+        </w:numPr>
+        <w:spacing w:after="32"/>
+        <w:ind w:right="110" w:hanging="360"/>
+        <w:rPr>
+          <w:rFonts w:cstheme="minorHAnsi"/>
+          <w:b/>
+        </w:rPr>
+      </w:pPr>
+      <w:r>
+        <w:rPr>
+          <w:rFonts w:cstheme="minorHAnsi"/>
+        </w:rPr>
+        <w:t>If the customer is in the Loyal Program items on sale will be at a discounted price.</w:t>
+      </w:r>
+    </w:p>
+    <w:p>
+      <w:pPr>
+        <w:spacing w:after="32"/>
+        <w:ind w:left="705" w:right="110"/>
+        <w:rPr>
+          <w:rFonts w:cstheme="minorHAnsi"/>
+          <w:b/>
+        </w:rPr>
+      </w:pPr>
+      <w:r>
+        <w:rPr>
+          <w:noProof/>
+        </w:rPr>
+        <w:drawing>
+          <wp:inline distT="0" distB="0" distL="0" distR="0">
+            <wp:extent cx="4667250" cy="2767249"/>
+            <wp:effectExtent l="0" t="0" r="0" b="0"/>
+            <wp:docPr id="11" name="Picture 11" descr="C:\Users\melan\AppData\Local\Microsoft\Windows\INetCache\Content.Word\2017-04-28 (55).png"/>
+            <wp:cNvGraphicFramePr>
+              <a:graphicFrameLocks xmlns:a="http://schemas.openxmlformats.org/drawingml/2006/main" noChangeAspect="1"/>
+            </wp:cNvGraphicFramePr>
+            <a:graphic xmlns:a="http://schemas.openxmlformats.org/drawingml/2006/main">
+              <a:graphicData uri="http://schemas.openxmlformats.org/drawingml/2006/picture">
+                <pic:pic xmlns:pic="http://schemas.openxmlformats.org/drawingml/2006/picture">
+                  <pic:nvPicPr>
+                    <pic:cNvPr id="0" name="Picture 12" descr="C:\Users\melan\AppData\Local\Microsoft\Windows\INetCache\Content.Word\2017-04-28 (55).png"/>
+                    <pic:cNvPicPr>
+                      <a:picLocks noChangeAspect="1" noChangeArrowheads="1"/>
+                    </pic:cNvPicPr>
+                  </pic:nvPicPr>
+                  <pic:blipFill>
+                    <a:blip r:embed="rId12">
+                      <a:extLst>
+                        <a:ext uri="{28A0092B-C50C-407E-A947-70E740481C1C}">
+                          <a14:useLocalDpi xmlns:a14="http://schemas.microsoft.com/office/drawing/2010/main" val="0"/>
+                        </a:ext>
+                      </a:extLst>
+                    </a:blip>
+                    <a:srcRect/>
+                    <a:stretch>
+                      <a:fillRect/>
+                    </a:stretch>
+                  </pic:blipFill>
+                  <pic:spPr bwMode="auto">
+                    <a:xfrm>
+                      <a:off x="0" y="0"/>
+                      <a:ext cx="4681128" cy="2775478"/>
+                    </a:xfrm>
+                    <a:prstGeom prst="rect">
+                      <a:avLst/>
+                    </a:prstGeom>
+                    <a:noFill/>
+                    <a:ln>
+                      <a:noFill/>
+                    </a:ln>
+                  </pic:spPr>
+                </pic:pic>
+              </a:graphicData>
+            </a:graphic>
+          </wp:inline>
+        </w:drawing>
+      </w:r>
+    </w:p>
+    <w:p>
+      <w:pPr>
+        <w:rPr>
+          <w:rFonts w:cstheme="minorHAnsi"/>
+          <w:b/>
+        </w:rPr>
+      </w:pPr>
+      <w:r>
+        <w:rPr>
+          <w:rFonts w:cstheme="minorHAnsi"/>
+          <w:b/>
+        </w:rPr>
+        <w:t>Use Case: Discount Prices</w:t>
+      </w:r>
+    </w:p>
+    <w:p>
+      <w:pPr>
+        <w:numPr>
+          <w:ilvl w:val="0"/>
+          <w:numId w:val="4"/>
+        </w:numPr>
+        <w:spacing w:after="32"/>
+        <w:ind w:right="110" w:hanging="360"/>
+        <w:rPr>
+          <w:rFonts w:cstheme="minorHAnsi"/>
+        </w:rPr>
+      </w:pPr>
+      <w:r>
+        <w:rPr>
+          <w:rFonts w:cstheme="minorHAnsi"/>
+        </w:rPr>
+        <w:t xml:space="preserve">Repeat steps from Login/out Use Case to login. </w:t>
+      </w:r>
+    </w:p>
+    <w:p>
+      <w:pPr>
+        <w:numPr>
+          <w:ilvl w:val="0"/>
+          <w:numId w:val="4"/>
+        </w:numPr>
+        <w:spacing w:after="32"/>
+        <w:ind w:right="110" w:hanging="360"/>
+        <w:rPr>
+          <w:rFonts w:cstheme="minorHAnsi"/>
+        </w:rPr>
+      </w:pPr>
+      <w:r>
+        <w:rPr>
+          <w:rFonts w:cstheme="minorHAnsi"/>
+        </w:rPr>
+        <w:t xml:space="preserve">System displays main </w:t>
       </w:r>
       <w:bookmarkStart w:id="0" w:name="_GoBack"/>
       <w:bookmarkEnd w:id="0"/>
@@ -363,13 +1359,301 @@
     <w:p>
       <w:pPr>
         <w:rPr>
-          <w:b/>
-        </w:rPr>
-      </w:pPr>
-    </w:p>
-    <w:p>
-      <w:pPr>
-        <w:rPr>
+          <w:rFonts w:cstheme="minorHAnsi"/>
+          <w:b/>
+        </w:rPr>
+      </w:pPr>
+    </w:p>
+    <w:p>
+      <w:pPr>
+        <w:rPr>
+          <w:rFonts w:cstheme="minorHAnsi"/>
+          <w:b/>
+        </w:rPr>
+      </w:pPr>
+      <w:r>
+        <w:rPr>
+          <w:rFonts w:cstheme="minorHAnsi"/>
+          <w:b/>
+        </w:rPr>
+        <w:t>Use Case: Reward Points</w:t>
+      </w:r>
+    </w:p>
+    <w:p>
+      <w:pPr>
+        <w:numPr>
+          <w:ilvl w:val="0"/>
+          <w:numId w:val="5"/>
+        </w:numPr>
+        <w:spacing w:after="32"/>
+        <w:ind w:right="110" w:hanging="360"/>
+        <w:rPr>
+          <w:rFonts w:cstheme="minorHAnsi"/>
+        </w:rPr>
+      </w:pPr>
+      <w:r>
+        <w:rPr>
+          <w:rFonts w:cstheme="minorHAnsi"/>
+        </w:rPr>
+        <w:lastRenderedPageBreak/>
+        <w:t xml:space="preserve">Repeat steps from Login/out Use Case to login. </w:t>
+      </w:r>
+    </w:p>
+    <w:p>
+      <w:pPr>
+        <w:numPr>
+          <w:ilvl w:val="0"/>
+          <w:numId w:val="5"/>
+        </w:numPr>
+        <w:spacing w:after="32"/>
+        <w:ind w:right="110" w:hanging="360"/>
+        <w:rPr>
+          <w:rFonts w:cstheme="minorHAnsi"/>
+        </w:rPr>
+      </w:pPr>
+      <w:r>
+        <w:rPr>
+          <w:rFonts w:cstheme="minorHAnsi"/>
+        </w:rPr>
+        <w:t>Repeat steps from Checkout Use Case.</w:t>
+      </w:r>
+    </w:p>
+    <w:p>
+      <w:pPr>
+        <w:numPr>
+          <w:ilvl w:val="0"/>
+          <w:numId w:val="5"/>
+        </w:numPr>
+        <w:spacing w:after="32"/>
+        <w:ind w:right="110" w:hanging="360"/>
+        <w:rPr>
+          <w:rFonts w:cstheme="minorHAnsi"/>
+        </w:rPr>
+      </w:pPr>
+      <w:r>
+        <w:rPr>
+          <w:rFonts w:cstheme="minorHAnsi"/>
+        </w:rPr>
+        <w:t xml:space="preserve">At check-out point after user clicks on “Finish and Pay” button if Customer is part of the Loyal Program and has earned 100 or more rewards points system will display screen to use reward points. </w:t>
+      </w:r>
+    </w:p>
+    <w:p>
+      <w:pPr>
+        <w:spacing w:after="32"/>
+        <w:ind w:left="705" w:right="110"/>
+        <w:rPr>
+          <w:rFonts w:cstheme="minorHAnsi"/>
+        </w:rPr>
+      </w:pPr>
+      <w:r>
+        <w:rPr>
+          <w:noProof/>
+        </w:rPr>
+        <w:drawing>
+          <wp:inline distT="0" distB="0" distL="0" distR="0">
+            <wp:extent cx="4791075" cy="2810673"/>
+            <wp:effectExtent l="0" t="0" r="0" b="8890"/>
+            <wp:docPr id="7" name="Picture 7" descr="C:\Users\melan\AppData\Local\Microsoft\Windows\INetCache\Content.Word\2017-04-28 (43).png"/>
+            <wp:cNvGraphicFramePr>
+              <a:graphicFrameLocks xmlns:a="http://schemas.openxmlformats.org/drawingml/2006/main" noChangeAspect="1"/>
+            </wp:cNvGraphicFramePr>
+            <a:graphic xmlns:a="http://schemas.openxmlformats.org/drawingml/2006/main">
+              <a:graphicData uri="http://schemas.openxmlformats.org/drawingml/2006/picture">
+                <pic:pic xmlns:pic="http://schemas.openxmlformats.org/drawingml/2006/picture">
+                  <pic:nvPicPr>
+                    <pic:cNvPr id="0" name="Picture 1" descr="C:\Users\melan\AppData\Local\Microsoft\Windows\INetCache\Content.Word\2017-04-28 (43).png"/>
+                    <pic:cNvPicPr>
+                      <a:picLocks noChangeAspect="1" noChangeArrowheads="1"/>
+                    </pic:cNvPicPr>
+                  </pic:nvPicPr>
+                  <pic:blipFill>
+                    <a:blip r:embed="rId13">
+                      <a:extLst>
+                        <a:ext uri="{28A0092B-C50C-407E-A947-70E740481C1C}">
+                          <a14:useLocalDpi xmlns:a14="http://schemas.microsoft.com/office/drawing/2010/main" val="0"/>
+                        </a:ext>
+                      </a:extLst>
+                    </a:blip>
+                    <a:srcRect/>
+                    <a:stretch>
+                      <a:fillRect/>
+                    </a:stretch>
+                  </pic:blipFill>
+                  <pic:spPr bwMode="auto">
+                    <a:xfrm>
+                      <a:off x="0" y="0"/>
+                      <a:ext cx="4810461" cy="2822046"/>
+                    </a:xfrm>
+                    <a:prstGeom prst="rect">
+                      <a:avLst/>
+                    </a:prstGeom>
+                    <a:noFill/>
+                    <a:ln>
+                      <a:noFill/>
+                    </a:ln>
+                  </pic:spPr>
+                </pic:pic>
+              </a:graphicData>
+            </a:graphic>
+          </wp:inline>
+        </w:drawing>
+      </w:r>
+    </w:p>
+    <w:p>
+      <w:pPr>
+        <w:numPr>
+          <w:ilvl w:val="0"/>
+          <w:numId w:val="5"/>
+        </w:numPr>
+        <w:spacing w:after="32"/>
+        <w:ind w:right="110" w:hanging="360"/>
+        <w:rPr>
+          <w:rFonts w:cstheme="minorHAnsi"/>
+        </w:rPr>
+      </w:pPr>
+      <w:r>
+        <w:rPr>
+          <w:rFonts w:cstheme="minorHAnsi"/>
+        </w:rPr>
+        <w:t xml:space="preserve">User enters in number of reward points costumer wishes to use. </w:t>
+      </w:r>
+    </w:p>
+    <w:p>
+      <w:pPr>
+        <w:numPr>
+          <w:ilvl w:val="0"/>
+          <w:numId w:val="5"/>
+        </w:numPr>
+        <w:spacing w:after="32"/>
+        <w:ind w:right="110" w:hanging="360"/>
+        <w:rPr>
+          <w:rFonts w:cstheme="minorHAnsi"/>
+        </w:rPr>
+      </w:pPr>
+      <w:r>
+        <w:rPr>
+          <w:rFonts w:cstheme="minorHAnsi"/>
+        </w:rPr>
+        <w:t>If user enters in a number not evenly divisible by 100 system will display error message</w:t>
+      </w:r>
+    </w:p>
+    <w:p>
+      <w:pPr>
+        <w:spacing w:after="32"/>
+        <w:ind w:left="705" w:right="110"/>
+        <w:rPr>
+          <w:rFonts w:cstheme="minorHAnsi"/>
+        </w:rPr>
+      </w:pPr>
+      <w:r>
+        <w:rPr>
+          <w:noProof/>
+        </w:rPr>
+        <w:drawing>
+          <wp:inline distT="0" distB="0" distL="0" distR="0">
+            <wp:extent cx="4619625" cy="2684287"/>
+            <wp:effectExtent l="0" t="0" r="0" b="1905"/>
+            <wp:docPr id="8" name="Picture 8" descr="C:\Users\melan\AppData\Local\Microsoft\Windows\INetCache\Content.Word\2017-04-28 (44).png"/>
+            <wp:cNvGraphicFramePr>
+              <a:graphicFrameLocks xmlns:a="http://schemas.openxmlformats.org/drawingml/2006/main" noChangeAspect="1"/>
+            </wp:cNvGraphicFramePr>
+            <a:graphic xmlns:a="http://schemas.openxmlformats.org/drawingml/2006/main">
+              <a:graphicData uri="http://schemas.openxmlformats.org/drawingml/2006/picture">
+                <pic:pic xmlns:pic="http://schemas.openxmlformats.org/drawingml/2006/picture">
+                  <pic:nvPicPr>
+                    <pic:cNvPr id="0" name="Picture 3" descr="C:\Users\melan\AppData\Local\Microsoft\Windows\INetCache\Content.Word\2017-04-28 (44).png"/>
+                    <pic:cNvPicPr>
+                      <a:picLocks noChangeAspect="1" noChangeArrowheads="1"/>
+                    </pic:cNvPicPr>
+                  </pic:nvPicPr>
+                  <pic:blipFill>
+                    <a:blip r:embed="rId14">
+                      <a:extLst>
+                        <a:ext uri="{28A0092B-C50C-407E-A947-70E740481C1C}">
+                          <a14:useLocalDpi xmlns:a14="http://schemas.microsoft.com/office/drawing/2010/main" val="0"/>
+                        </a:ext>
+                      </a:extLst>
+                    </a:blip>
+                    <a:srcRect/>
+                    <a:stretch>
+                      <a:fillRect/>
+                    </a:stretch>
+                  </pic:blipFill>
+                  <pic:spPr bwMode="auto">
+                    <a:xfrm>
+                      <a:off x="0" y="0"/>
+                      <a:ext cx="4646171" cy="2699712"/>
+                    </a:xfrm>
+                    <a:prstGeom prst="rect">
+                      <a:avLst/>
+                    </a:prstGeom>
+                    <a:noFill/>
+                    <a:ln>
+                      <a:noFill/>
+                    </a:ln>
+                  </pic:spPr>
+                </pic:pic>
+              </a:graphicData>
+            </a:graphic>
+          </wp:inline>
+        </w:drawing>
+      </w:r>
+    </w:p>
+    <w:p>
+      <w:pPr>
+        <w:spacing w:after="32"/>
+        <w:ind w:left="705" w:right="110"/>
+        <w:rPr>
+          <w:rFonts w:cstheme="minorHAnsi"/>
+        </w:rPr>
+      </w:pPr>
+    </w:p>
+    <w:p>
+      <w:pPr>
+        <w:rPr>
+          <w:rFonts w:cstheme="minorHAnsi"/>
+          <w:b/>
+        </w:rPr>
+      </w:pPr>
+      <w:r>
+        <w:rPr>
+          <w:rFonts w:cstheme="minorHAnsi"/>
+          <w:b/>
+        </w:rPr>
+        <w:t>Use Case: Revenue Reports</w:t>
+      </w:r>
+    </w:p>
+    <w:p>
+      <w:pPr>
+        <w:numPr>
+          <w:ilvl w:val="0"/>
+          <w:numId w:val="6"/>
+        </w:numPr>
+        <w:spacing w:after="32"/>
+        <w:ind w:right="110" w:hanging="360"/>
+        <w:rPr>
+          <w:rFonts w:cstheme="minorHAnsi"/>
+        </w:rPr>
+      </w:pPr>
+      <w:r>
+        <w:rPr>
+          <w:rFonts w:cstheme="minorHAnsi"/>
+        </w:rPr>
+        <w:t xml:space="preserve">Repeat steps from Login/out Use Case to login. </w:t>
+      </w:r>
+    </w:p>
+    <w:p>
+      <w:pPr>
+        <w:rPr>
+          <w:rFonts w:cstheme="minorHAnsi"/>
+          <w:b/>
+        </w:rPr>
+      </w:pPr>
+    </w:p>
+    <w:p>
+      <w:pPr>
+        <w:rPr>
+          <w:rFonts w:cstheme="minorHAnsi"/>
           <w:b/>
         </w:rPr>
       </w:pPr>
@@ -385,8 +1669,432 @@
 </file>
 
 <file path=word/numbering.xml><?xml version="1.0" encoding="utf-8"?>
-<w:numbering xmlns:wpc="http://schemas.microsoft.com/office/word/2010/wordprocessingCanvas" xmlns:cx="http://schemas.microsoft.com/office/drawing/2014/chartex" xmlns:cx1="http://schemas.microsoft.com/office/drawing/2015/9/8/chartex" xmlns:cx2="http://schemas.microsoft.com/office/drawing/2015/10/21/chartex" xmlns:cx3="http://schemas.microsoft.com/office/drawing/2016/5/9/chartex" xmlns:cx4="http://schemas.microsoft.com/office/drawing/2016/5/10/chartex" xmlns:cx5="http://schemas.microsoft.com/office/drawing/2016/5/11/chartex" xmlns:mc="http://schemas.openxmlformats.org/markup-compatibility/2006" xmlns:o="urn:schemas-microsoft-com:office:office" xmlns:r="http://schemas.openxmlformats.org/officeDocument/2006/relationships" xmlns:m="http://schemas.openxmlformats.org/officeDocument/2006/math" xmlns:v="urn:schemas-microsoft-com:vml" xmlns:wp14="http://schemas.microsoft.com/office/word/2010/wordprocessingDrawing" xmlns:wp="http://schemas.openxmlformats.org/drawingml/2006/wordprocessingDrawing" xmlns:w10="urn:schemas-microsoft-com:office:word" xmlns:w="http://schemas.openxmlformats.org/wordprocessingml/2006/main" xmlns:w14="http://schemas.microsoft.com/office/word/2010/wordml" xmlns:w15="http://schemas.microsoft.com/office/word/2012/wordml" xmlns:w16se="http://schemas.microsoft.com/office/word/2015/wordml/symex" xmlns:wpg="http://schemas.microsoft.com/office/word/2010/wordprocessingGroup" xmlns:wpi="http://schemas.microsoft.com/office/word/2010/wordprocessingInk" xmlns:wne="http://schemas.microsoft.com/office/word/2006/wordml" xmlns:wps="http://schemas.microsoft.com/office/word/2010/wordprocessingShape" mc:Ignorable="w14 w15 w16se wp14">
+<w:numbering xmlns:wpc="http://schemas.microsoft.com/office/word/2010/wordprocessingCanvas" xmlns:cx="http://schemas.microsoft.com/office/drawing/2014/chartex" xmlns:cx1="http://schemas.microsoft.com/office/drawing/2015/9/8/chartex" xmlns:cx2="http://schemas.microsoft.com/office/drawing/2015/10/21/chartex" xmlns:cx3="http://schemas.microsoft.com/office/drawing/2016/5/9/chartex" xmlns:cx4="http://schemas.microsoft.com/office/drawing/2016/5/10/chartex" xmlns:cx5="http://schemas.microsoft.com/office/drawing/2016/5/11/chartex" xmlns:cx6="http://schemas.microsoft.com/office/drawing/2016/5/12/chartex" xmlns:cx7="http://schemas.microsoft.com/office/drawing/2016/5/13/chartex" xmlns:cx8="http://schemas.microsoft.com/office/drawing/2016/5/14/chartex" xmlns:mc="http://schemas.openxmlformats.org/markup-compatibility/2006" xmlns:o="urn:schemas-microsoft-com:office:office" xmlns:r="http://schemas.openxmlformats.org/officeDocument/2006/relationships" xmlns:m="http://schemas.openxmlformats.org/officeDocument/2006/math" xmlns:v="urn:schemas-microsoft-com:vml" xmlns:wp14="http://schemas.microsoft.com/office/word/2010/wordprocessingDrawing" xmlns:wp="http://schemas.openxmlformats.org/drawingml/2006/wordprocessingDrawing" xmlns:w10="urn:schemas-microsoft-com:office:word" xmlns:w="http://schemas.openxmlformats.org/wordprocessingml/2006/main" xmlns:w14="http://schemas.microsoft.com/office/word/2010/wordml" xmlns:w15="http://schemas.microsoft.com/office/word/2012/wordml" xmlns:w16se="http://schemas.microsoft.com/office/word/2015/wordml/symex" xmlns:wpg="http://schemas.microsoft.com/office/word/2010/wordprocessingGroup" xmlns:wpi="http://schemas.microsoft.com/office/word/2010/wordprocessingInk" xmlns:wne="http://schemas.microsoft.com/office/word/2006/wordml" xmlns:wps="http://schemas.microsoft.com/office/word/2010/wordprocessingShape" mc:Ignorable="w14 w15 w16se wp14">
   <w:abstractNum w:abstractNumId="0" w15:restartNumberingAfterBreak="0">
+    <w:nsid w:val="0B87685B"/>
+    <w:multiLevelType w:val="hybridMultilevel"/>
+    <w:tmpl w:val="23248240"/>
+    <w:lvl w:ilvl="0" w:tplc="6CDEF294">
+      <w:start w:val="1"/>
+      <w:numFmt w:val="decimal"/>
+      <w:lvlText w:val="%1."/>
+      <w:lvlJc w:val="left"/>
+      <w:pPr>
+        <w:ind w:left="705"/>
+      </w:pPr>
+      <w:rPr>
+        <w:rFonts w:ascii="Arial" w:eastAsia="Arial" w:hAnsi="Arial" w:cs="Arial"/>
+        <w:b w:val="0"/>
+        <w:i w:val="0"/>
+        <w:strike w:val="0"/>
+        <w:dstrike w:val="0"/>
+        <w:color w:val="000000"/>
+        <w:sz w:val="22"/>
+        <w:szCs w:val="22"/>
+        <w:u w:val="none" w:color="000000"/>
+        <w:bdr w:val="none" w:sz="0" w:space="0" w:color="auto"/>
+        <w:shd w:val="clear" w:color="auto" w:fill="auto"/>
+        <w:vertAlign w:val="baseline"/>
+      </w:rPr>
+    </w:lvl>
+    <w:lvl w:ilvl="1" w:tplc="D8A0FA40">
+      <w:start w:val="1"/>
+      <w:numFmt w:val="lowerLetter"/>
+      <w:lvlText w:val="%2"/>
+      <w:lvlJc w:val="left"/>
+      <w:pPr>
+        <w:ind w:left="1113"/>
+      </w:pPr>
+      <w:rPr>
+        <w:rFonts w:ascii="Arial" w:eastAsia="Arial" w:hAnsi="Arial" w:cs="Arial"/>
+        <w:b w:val="0"/>
+        <w:i w:val="0"/>
+        <w:strike w:val="0"/>
+        <w:dstrike w:val="0"/>
+        <w:color w:val="000000"/>
+        <w:sz w:val="22"/>
+        <w:szCs w:val="22"/>
+        <w:u w:val="none" w:color="000000"/>
+        <w:bdr w:val="none" w:sz="0" w:space="0" w:color="auto"/>
+        <w:shd w:val="clear" w:color="auto" w:fill="auto"/>
+        <w:vertAlign w:val="baseline"/>
+      </w:rPr>
+    </w:lvl>
+    <w:lvl w:ilvl="2" w:tplc="FE768AC4">
+      <w:start w:val="1"/>
+      <w:numFmt w:val="lowerRoman"/>
+      <w:lvlText w:val="%3"/>
+      <w:lvlJc w:val="left"/>
+      <w:pPr>
+        <w:ind w:left="1833"/>
+      </w:pPr>
+      <w:rPr>
+        <w:rFonts w:ascii="Arial" w:eastAsia="Arial" w:hAnsi="Arial" w:cs="Arial"/>
+        <w:b w:val="0"/>
+        <w:i w:val="0"/>
+        <w:strike w:val="0"/>
+        <w:dstrike w:val="0"/>
+        <w:color w:val="000000"/>
+        <w:sz w:val="22"/>
+        <w:szCs w:val="22"/>
+        <w:u w:val="none" w:color="000000"/>
+        <w:bdr w:val="none" w:sz="0" w:space="0" w:color="auto"/>
+        <w:shd w:val="clear" w:color="auto" w:fill="auto"/>
+        <w:vertAlign w:val="baseline"/>
+      </w:rPr>
+    </w:lvl>
+    <w:lvl w:ilvl="3" w:tplc="EC529D00">
+      <w:start w:val="1"/>
+      <w:numFmt w:val="decimal"/>
+      <w:lvlText w:val="%4"/>
+      <w:lvlJc w:val="left"/>
+      <w:pPr>
+        <w:ind w:left="2553"/>
+      </w:pPr>
+      <w:rPr>
+        <w:rFonts w:ascii="Arial" w:eastAsia="Arial" w:hAnsi="Arial" w:cs="Arial"/>
+        <w:b w:val="0"/>
+        <w:i w:val="0"/>
+        <w:strike w:val="0"/>
+        <w:dstrike w:val="0"/>
+        <w:color w:val="000000"/>
+        <w:sz w:val="22"/>
+        <w:szCs w:val="22"/>
+        <w:u w:val="none" w:color="000000"/>
+        <w:bdr w:val="none" w:sz="0" w:space="0" w:color="auto"/>
+        <w:shd w:val="clear" w:color="auto" w:fill="auto"/>
+        <w:vertAlign w:val="baseline"/>
+      </w:rPr>
+    </w:lvl>
+    <w:lvl w:ilvl="4" w:tplc="A4ACF6BE">
+      <w:start w:val="1"/>
+      <w:numFmt w:val="lowerLetter"/>
+      <w:lvlText w:val="%5"/>
+      <w:lvlJc w:val="left"/>
+      <w:pPr>
+        <w:ind w:left="3273"/>
+      </w:pPr>
+      <w:rPr>
+        <w:rFonts w:ascii="Arial" w:eastAsia="Arial" w:hAnsi="Arial" w:cs="Arial"/>
+        <w:b w:val="0"/>
+        <w:i w:val="0"/>
+        <w:strike w:val="0"/>
+        <w:dstrike w:val="0"/>
+        <w:color w:val="000000"/>
+        <w:sz w:val="22"/>
+        <w:szCs w:val="22"/>
+        <w:u w:val="none" w:color="000000"/>
+        <w:bdr w:val="none" w:sz="0" w:space="0" w:color="auto"/>
+        <w:shd w:val="clear" w:color="auto" w:fill="auto"/>
+        <w:vertAlign w:val="baseline"/>
+      </w:rPr>
+    </w:lvl>
+    <w:lvl w:ilvl="5" w:tplc="8BACDD7E">
+      <w:start w:val="1"/>
+      <w:numFmt w:val="lowerRoman"/>
+      <w:lvlText w:val="%6"/>
+      <w:lvlJc w:val="left"/>
+      <w:pPr>
+        <w:ind w:left="3993"/>
+      </w:pPr>
+      <w:rPr>
+        <w:rFonts w:ascii="Arial" w:eastAsia="Arial" w:hAnsi="Arial" w:cs="Arial"/>
+        <w:b w:val="0"/>
+        <w:i w:val="0"/>
+        <w:strike w:val="0"/>
+        <w:dstrike w:val="0"/>
+        <w:color w:val="000000"/>
+        <w:sz w:val="22"/>
+        <w:szCs w:val="22"/>
+        <w:u w:val="none" w:color="000000"/>
+        <w:bdr w:val="none" w:sz="0" w:space="0" w:color="auto"/>
+        <w:shd w:val="clear" w:color="auto" w:fill="auto"/>
+        <w:vertAlign w:val="baseline"/>
+      </w:rPr>
+    </w:lvl>
+    <w:lvl w:ilvl="6" w:tplc="D31098E4">
+      <w:start w:val="1"/>
+      <w:numFmt w:val="decimal"/>
+      <w:lvlText w:val="%7"/>
+      <w:lvlJc w:val="left"/>
+      <w:pPr>
+        <w:ind w:left="4713"/>
+      </w:pPr>
+      <w:rPr>
+        <w:rFonts w:ascii="Arial" w:eastAsia="Arial" w:hAnsi="Arial" w:cs="Arial"/>
+        <w:b w:val="0"/>
+        <w:i w:val="0"/>
+        <w:strike w:val="0"/>
+        <w:dstrike w:val="0"/>
+        <w:color w:val="000000"/>
+        <w:sz w:val="22"/>
+        <w:szCs w:val="22"/>
+        <w:u w:val="none" w:color="000000"/>
+        <w:bdr w:val="none" w:sz="0" w:space="0" w:color="auto"/>
+        <w:shd w:val="clear" w:color="auto" w:fill="auto"/>
+        <w:vertAlign w:val="baseline"/>
+      </w:rPr>
+    </w:lvl>
+    <w:lvl w:ilvl="7" w:tplc="04CEB78C">
+      <w:start w:val="1"/>
+      <w:numFmt w:val="lowerLetter"/>
+      <w:lvlText w:val="%8"/>
+      <w:lvlJc w:val="left"/>
+      <w:pPr>
+        <w:ind w:left="5433"/>
+      </w:pPr>
+      <w:rPr>
+        <w:rFonts w:ascii="Arial" w:eastAsia="Arial" w:hAnsi="Arial" w:cs="Arial"/>
+        <w:b w:val="0"/>
+        <w:i w:val="0"/>
+        <w:strike w:val="0"/>
+        <w:dstrike w:val="0"/>
+        <w:color w:val="000000"/>
+        <w:sz w:val="22"/>
+        <w:szCs w:val="22"/>
+        <w:u w:val="none" w:color="000000"/>
+        <w:bdr w:val="none" w:sz="0" w:space="0" w:color="auto"/>
+        <w:shd w:val="clear" w:color="auto" w:fill="auto"/>
+        <w:vertAlign w:val="baseline"/>
+      </w:rPr>
+    </w:lvl>
+    <w:lvl w:ilvl="8" w:tplc="2A3C87DC">
+      <w:start w:val="1"/>
+      <w:numFmt w:val="lowerRoman"/>
+      <w:lvlText w:val="%9"/>
+      <w:lvlJc w:val="left"/>
+      <w:pPr>
+        <w:ind w:left="6153"/>
+      </w:pPr>
+      <w:rPr>
+        <w:rFonts w:ascii="Arial" w:eastAsia="Arial" w:hAnsi="Arial" w:cs="Arial"/>
+        <w:b w:val="0"/>
+        <w:i w:val="0"/>
+        <w:strike w:val="0"/>
+        <w:dstrike w:val="0"/>
+        <w:color w:val="000000"/>
+        <w:sz w:val="22"/>
+        <w:szCs w:val="22"/>
+        <w:u w:val="none" w:color="000000"/>
+        <w:bdr w:val="none" w:sz="0" w:space="0" w:color="auto"/>
+        <w:shd w:val="clear" w:color="auto" w:fill="auto"/>
+        <w:vertAlign w:val="baseline"/>
+      </w:rPr>
+    </w:lvl>
+  </w:abstractNum>
+  <w:abstractNum w:abstractNumId="1" w15:restartNumberingAfterBreak="0">
+    <w:nsid w:val="258109DC"/>
+    <w:multiLevelType w:val="hybridMultilevel"/>
+    <w:tmpl w:val="23248240"/>
+    <w:lvl w:ilvl="0" w:tplc="6CDEF294">
+      <w:start w:val="1"/>
+      <w:numFmt w:val="decimal"/>
+      <w:lvlText w:val="%1."/>
+      <w:lvlJc w:val="left"/>
+      <w:pPr>
+        <w:ind w:left="705"/>
+      </w:pPr>
+      <w:rPr>
+        <w:rFonts w:ascii="Arial" w:eastAsia="Arial" w:hAnsi="Arial" w:cs="Arial"/>
+        <w:b w:val="0"/>
+        <w:i w:val="0"/>
+        <w:strike w:val="0"/>
+        <w:dstrike w:val="0"/>
+        <w:color w:val="000000"/>
+        <w:sz w:val="22"/>
+        <w:szCs w:val="22"/>
+        <w:u w:val="none" w:color="000000"/>
+        <w:bdr w:val="none" w:sz="0" w:space="0" w:color="auto"/>
+        <w:shd w:val="clear" w:color="auto" w:fill="auto"/>
+        <w:vertAlign w:val="baseline"/>
+      </w:rPr>
+    </w:lvl>
+    <w:lvl w:ilvl="1" w:tplc="D8A0FA40">
+      <w:start w:val="1"/>
+      <w:numFmt w:val="lowerLetter"/>
+      <w:lvlText w:val="%2"/>
+      <w:lvlJc w:val="left"/>
+      <w:pPr>
+        <w:ind w:left="1113"/>
+      </w:pPr>
+      <w:rPr>
+        <w:rFonts w:ascii="Arial" w:eastAsia="Arial" w:hAnsi="Arial" w:cs="Arial"/>
+        <w:b w:val="0"/>
+        <w:i w:val="0"/>
+        <w:strike w:val="0"/>
+        <w:dstrike w:val="0"/>
+        <w:color w:val="000000"/>
+        <w:sz w:val="22"/>
+        <w:szCs w:val="22"/>
+        <w:u w:val="none" w:color="000000"/>
+        <w:bdr w:val="none" w:sz="0" w:space="0" w:color="auto"/>
+        <w:shd w:val="clear" w:color="auto" w:fill="auto"/>
+        <w:vertAlign w:val="baseline"/>
+      </w:rPr>
+    </w:lvl>
+    <w:lvl w:ilvl="2" w:tplc="FE768AC4">
+      <w:start w:val="1"/>
+      <w:numFmt w:val="lowerRoman"/>
+      <w:lvlText w:val="%3"/>
+      <w:lvlJc w:val="left"/>
+      <w:pPr>
+        <w:ind w:left="1833"/>
+      </w:pPr>
+      <w:rPr>
+        <w:rFonts w:ascii="Arial" w:eastAsia="Arial" w:hAnsi="Arial" w:cs="Arial"/>
+        <w:b w:val="0"/>
+        <w:i w:val="0"/>
+        <w:strike w:val="0"/>
+        <w:dstrike w:val="0"/>
+        <w:color w:val="000000"/>
+        <w:sz w:val="22"/>
+        <w:szCs w:val="22"/>
+        <w:u w:val="none" w:color="000000"/>
+        <w:bdr w:val="none" w:sz="0" w:space="0" w:color="auto"/>
+        <w:shd w:val="clear" w:color="auto" w:fill="auto"/>
+        <w:vertAlign w:val="baseline"/>
+      </w:rPr>
+    </w:lvl>
+    <w:lvl w:ilvl="3" w:tplc="EC529D00">
+      <w:start w:val="1"/>
+      <w:numFmt w:val="decimal"/>
+      <w:lvlText w:val="%4"/>
+      <w:lvlJc w:val="left"/>
+      <w:pPr>
+        <w:ind w:left="2553"/>
+      </w:pPr>
+      <w:rPr>
+        <w:rFonts w:ascii="Arial" w:eastAsia="Arial" w:hAnsi="Arial" w:cs="Arial"/>
+        <w:b w:val="0"/>
+        <w:i w:val="0"/>
+        <w:strike w:val="0"/>
+        <w:dstrike w:val="0"/>
+        <w:color w:val="000000"/>
+        <w:sz w:val="22"/>
+        <w:szCs w:val="22"/>
+        <w:u w:val="none" w:color="000000"/>
+        <w:bdr w:val="none" w:sz="0" w:space="0" w:color="auto"/>
+        <w:shd w:val="clear" w:color="auto" w:fill="auto"/>
+        <w:vertAlign w:val="baseline"/>
+      </w:rPr>
+    </w:lvl>
+    <w:lvl w:ilvl="4" w:tplc="A4ACF6BE">
+      <w:start w:val="1"/>
+      <w:numFmt w:val="lowerLetter"/>
+      <w:lvlText w:val="%5"/>
+      <w:lvlJc w:val="left"/>
+      <w:pPr>
+        <w:ind w:left="3273"/>
+      </w:pPr>
+      <w:rPr>
+        <w:rFonts w:ascii="Arial" w:eastAsia="Arial" w:hAnsi="Arial" w:cs="Arial"/>
+        <w:b w:val="0"/>
+        <w:i w:val="0"/>
+        <w:strike w:val="0"/>
+        <w:dstrike w:val="0"/>
+        <w:color w:val="000000"/>
+        <w:sz w:val="22"/>
+        <w:szCs w:val="22"/>
+        <w:u w:val="none" w:color="000000"/>
+        <w:bdr w:val="none" w:sz="0" w:space="0" w:color="auto"/>
+        <w:shd w:val="clear" w:color="auto" w:fill="auto"/>
+        <w:vertAlign w:val="baseline"/>
+      </w:rPr>
+    </w:lvl>
+    <w:lvl w:ilvl="5" w:tplc="8BACDD7E">
+      <w:start w:val="1"/>
+      <w:numFmt w:val="lowerRoman"/>
+      <w:lvlText w:val="%6"/>
+      <w:lvlJc w:val="left"/>
+      <w:pPr>
+        <w:ind w:left="3993"/>
+      </w:pPr>
+      <w:rPr>
+        <w:rFonts w:ascii="Arial" w:eastAsia="Arial" w:hAnsi="Arial" w:cs="Arial"/>
+        <w:b w:val="0"/>
+        <w:i w:val="0"/>
+        <w:strike w:val="0"/>
+        <w:dstrike w:val="0"/>
+        <w:color w:val="000000"/>
+        <w:sz w:val="22"/>
+        <w:szCs w:val="22"/>
+        <w:u w:val="none" w:color="000000"/>
+        <w:bdr w:val="none" w:sz="0" w:space="0" w:color="auto"/>
+        <w:shd w:val="clear" w:color="auto" w:fill="auto"/>
+        <w:vertAlign w:val="baseline"/>
+      </w:rPr>
+    </w:lvl>
+    <w:lvl w:ilvl="6" w:tplc="D31098E4">
+      <w:start w:val="1"/>
+      <w:numFmt w:val="decimal"/>
+      <w:lvlText w:val="%7"/>
+      <w:lvlJc w:val="left"/>
+      <w:pPr>
+        <w:ind w:left="4713"/>
+      </w:pPr>
+      <w:rPr>
+        <w:rFonts w:ascii="Arial" w:eastAsia="Arial" w:hAnsi="Arial" w:cs="Arial"/>
+        <w:b w:val="0"/>
+        <w:i w:val="0"/>
+        <w:strike w:val="0"/>
+        <w:dstrike w:val="0"/>
+        <w:color w:val="000000"/>
+        <w:sz w:val="22"/>
+        <w:szCs w:val="22"/>
+        <w:u w:val="none" w:color="000000"/>
+        <w:bdr w:val="none" w:sz="0" w:space="0" w:color="auto"/>
+        <w:shd w:val="clear" w:color="auto" w:fill="auto"/>
+        <w:vertAlign w:val="baseline"/>
+      </w:rPr>
+    </w:lvl>
+    <w:lvl w:ilvl="7" w:tplc="04CEB78C">
+      <w:start w:val="1"/>
+      <w:numFmt w:val="lowerLetter"/>
+      <w:lvlText w:val="%8"/>
+      <w:lvlJc w:val="left"/>
+      <w:pPr>
+        <w:ind w:left="5433"/>
+      </w:pPr>
+      <w:rPr>
+        <w:rFonts w:ascii="Arial" w:eastAsia="Arial" w:hAnsi="Arial" w:cs="Arial"/>
+        <w:b w:val="0"/>
+        <w:i w:val="0"/>
+        <w:strike w:val="0"/>
+        <w:dstrike w:val="0"/>
+        <w:color w:val="000000"/>
+        <w:sz w:val="22"/>
+        <w:szCs w:val="22"/>
+        <w:u w:val="none" w:color="000000"/>
+        <w:bdr w:val="none" w:sz="0" w:space="0" w:color="auto"/>
+        <w:shd w:val="clear" w:color="auto" w:fill="auto"/>
+        <w:vertAlign w:val="baseline"/>
+      </w:rPr>
+    </w:lvl>
+    <w:lvl w:ilvl="8" w:tplc="2A3C87DC">
+      <w:start w:val="1"/>
+      <w:numFmt w:val="lowerRoman"/>
+      <w:lvlText w:val="%9"/>
+      <w:lvlJc w:val="left"/>
+      <w:pPr>
+        <w:ind w:left="6153"/>
+      </w:pPr>
+      <w:rPr>
+        <w:rFonts w:ascii="Arial" w:eastAsia="Arial" w:hAnsi="Arial" w:cs="Arial"/>
+        <w:b w:val="0"/>
+        <w:i w:val="0"/>
+        <w:strike w:val="0"/>
+        <w:dstrike w:val="0"/>
+        <w:color w:val="000000"/>
+        <w:sz w:val="22"/>
+        <w:szCs w:val="22"/>
+        <w:u w:val="none" w:color="000000"/>
+        <w:bdr w:val="none" w:sz="0" w:space="0" w:color="auto"/>
+        <w:shd w:val="clear" w:color="auto" w:fill="auto"/>
+        <w:vertAlign w:val="baseline"/>
+      </w:rPr>
+    </w:lvl>
+  </w:abstractNum>
+  <w:abstractNum w:abstractNumId="2" w15:restartNumberingAfterBreak="0">
     <w:nsid w:val="2AFA6F21"/>
     <w:multiLevelType w:val="hybridMultilevel"/>
     <w:tmpl w:val="178EF758"/>
@@ -598,8 +2306,536 @@
       </w:rPr>
     </w:lvl>
   </w:abstractNum>
+  <w:abstractNum w:abstractNumId="3" w15:restartNumberingAfterBreak="0">
+    <w:nsid w:val="49D40B2E"/>
+    <w:multiLevelType w:val="hybridMultilevel"/>
+    <w:tmpl w:val="23248240"/>
+    <w:lvl w:ilvl="0" w:tplc="6CDEF294">
+      <w:start w:val="1"/>
+      <w:numFmt w:val="decimal"/>
+      <w:lvlText w:val="%1."/>
+      <w:lvlJc w:val="left"/>
+      <w:pPr>
+        <w:ind w:left="705"/>
+      </w:pPr>
+      <w:rPr>
+        <w:rFonts w:ascii="Arial" w:eastAsia="Arial" w:hAnsi="Arial" w:cs="Arial"/>
+        <w:b w:val="0"/>
+        <w:i w:val="0"/>
+        <w:strike w:val="0"/>
+        <w:dstrike w:val="0"/>
+        <w:color w:val="000000"/>
+        <w:sz w:val="22"/>
+        <w:szCs w:val="22"/>
+        <w:u w:val="none" w:color="000000"/>
+        <w:bdr w:val="none" w:sz="0" w:space="0" w:color="auto"/>
+        <w:shd w:val="clear" w:color="auto" w:fill="auto"/>
+        <w:vertAlign w:val="baseline"/>
+      </w:rPr>
+    </w:lvl>
+    <w:lvl w:ilvl="1" w:tplc="D8A0FA40">
+      <w:start w:val="1"/>
+      <w:numFmt w:val="lowerLetter"/>
+      <w:lvlText w:val="%2"/>
+      <w:lvlJc w:val="left"/>
+      <w:pPr>
+        <w:ind w:left="1113"/>
+      </w:pPr>
+      <w:rPr>
+        <w:rFonts w:ascii="Arial" w:eastAsia="Arial" w:hAnsi="Arial" w:cs="Arial"/>
+        <w:b w:val="0"/>
+        <w:i w:val="0"/>
+        <w:strike w:val="0"/>
+        <w:dstrike w:val="0"/>
+        <w:color w:val="000000"/>
+        <w:sz w:val="22"/>
+        <w:szCs w:val="22"/>
+        <w:u w:val="none" w:color="000000"/>
+        <w:bdr w:val="none" w:sz="0" w:space="0" w:color="auto"/>
+        <w:shd w:val="clear" w:color="auto" w:fill="auto"/>
+        <w:vertAlign w:val="baseline"/>
+      </w:rPr>
+    </w:lvl>
+    <w:lvl w:ilvl="2" w:tplc="FE768AC4">
+      <w:start w:val="1"/>
+      <w:numFmt w:val="lowerRoman"/>
+      <w:lvlText w:val="%3"/>
+      <w:lvlJc w:val="left"/>
+      <w:pPr>
+        <w:ind w:left="1833"/>
+      </w:pPr>
+      <w:rPr>
+        <w:rFonts w:ascii="Arial" w:eastAsia="Arial" w:hAnsi="Arial" w:cs="Arial"/>
+        <w:b w:val="0"/>
+        <w:i w:val="0"/>
+        <w:strike w:val="0"/>
+        <w:dstrike w:val="0"/>
+        <w:color w:val="000000"/>
+        <w:sz w:val="22"/>
+        <w:szCs w:val="22"/>
+        <w:u w:val="none" w:color="000000"/>
+        <w:bdr w:val="none" w:sz="0" w:space="0" w:color="auto"/>
+        <w:shd w:val="clear" w:color="auto" w:fill="auto"/>
+        <w:vertAlign w:val="baseline"/>
+      </w:rPr>
+    </w:lvl>
+    <w:lvl w:ilvl="3" w:tplc="EC529D00">
+      <w:start w:val="1"/>
+      <w:numFmt w:val="decimal"/>
+      <w:lvlText w:val="%4"/>
+      <w:lvlJc w:val="left"/>
+      <w:pPr>
+        <w:ind w:left="2553"/>
+      </w:pPr>
+      <w:rPr>
+        <w:rFonts w:ascii="Arial" w:eastAsia="Arial" w:hAnsi="Arial" w:cs="Arial"/>
+        <w:b w:val="0"/>
+        <w:i w:val="0"/>
+        <w:strike w:val="0"/>
+        <w:dstrike w:val="0"/>
+        <w:color w:val="000000"/>
+        <w:sz w:val="22"/>
+        <w:szCs w:val="22"/>
+        <w:u w:val="none" w:color="000000"/>
+        <w:bdr w:val="none" w:sz="0" w:space="0" w:color="auto"/>
+        <w:shd w:val="clear" w:color="auto" w:fill="auto"/>
+        <w:vertAlign w:val="baseline"/>
+      </w:rPr>
+    </w:lvl>
+    <w:lvl w:ilvl="4" w:tplc="A4ACF6BE">
+      <w:start w:val="1"/>
+      <w:numFmt w:val="lowerLetter"/>
+      <w:lvlText w:val="%5"/>
+      <w:lvlJc w:val="left"/>
+      <w:pPr>
+        <w:ind w:left="3273"/>
+      </w:pPr>
+      <w:rPr>
+        <w:rFonts w:ascii="Arial" w:eastAsia="Arial" w:hAnsi="Arial" w:cs="Arial"/>
+        <w:b w:val="0"/>
+        <w:i w:val="0"/>
+        <w:strike w:val="0"/>
+        <w:dstrike w:val="0"/>
+        <w:color w:val="000000"/>
+        <w:sz w:val="22"/>
+        <w:szCs w:val="22"/>
+        <w:u w:val="none" w:color="000000"/>
+        <w:bdr w:val="none" w:sz="0" w:space="0" w:color="auto"/>
+        <w:shd w:val="clear" w:color="auto" w:fill="auto"/>
+        <w:vertAlign w:val="baseline"/>
+      </w:rPr>
+    </w:lvl>
+    <w:lvl w:ilvl="5" w:tplc="8BACDD7E">
+      <w:start w:val="1"/>
+      <w:numFmt w:val="lowerRoman"/>
+      <w:lvlText w:val="%6"/>
+      <w:lvlJc w:val="left"/>
+      <w:pPr>
+        <w:ind w:left="3993"/>
+      </w:pPr>
+      <w:rPr>
+        <w:rFonts w:ascii="Arial" w:eastAsia="Arial" w:hAnsi="Arial" w:cs="Arial"/>
+        <w:b w:val="0"/>
+        <w:i w:val="0"/>
+        <w:strike w:val="0"/>
+        <w:dstrike w:val="0"/>
+        <w:color w:val="000000"/>
+        <w:sz w:val="22"/>
+        <w:szCs w:val="22"/>
+        <w:u w:val="none" w:color="000000"/>
+        <w:bdr w:val="none" w:sz="0" w:space="0" w:color="auto"/>
+        <w:shd w:val="clear" w:color="auto" w:fill="auto"/>
+        <w:vertAlign w:val="baseline"/>
+      </w:rPr>
+    </w:lvl>
+    <w:lvl w:ilvl="6" w:tplc="D31098E4">
+      <w:start w:val="1"/>
+      <w:numFmt w:val="decimal"/>
+      <w:lvlText w:val="%7"/>
+      <w:lvlJc w:val="left"/>
+      <w:pPr>
+        <w:ind w:left="4713"/>
+      </w:pPr>
+      <w:rPr>
+        <w:rFonts w:ascii="Arial" w:eastAsia="Arial" w:hAnsi="Arial" w:cs="Arial"/>
+        <w:b w:val="0"/>
+        <w:i w:val="0"/>
+        <w:strike w:val="0"/>
+        <w:dstrike w:val="0"/>
+        <w:color w:val="000000"/>
+        <w:sz w:val="22"/>
+        <w:szCs w:val="22"/>
+        <w:u w:val="none" w:color="000000"/>
+        <w:bdr w:val="none" w:sz="0" w:space="0" w:color="auto"/>
+        <w:shd w:val="clear" w:color="auto" w:fill="auto"/>
+        <w:vertAlign w:val="baseline"/>
+      </w:rPr>
+    </w:lvl>
+    <w:lvl w:ilvl="7" w:tplc="04CEB78C">
+      <w:start w:val="1"/>
+      <w:numFmt w:val="lowerLetter"/>
+      <w:lvlText w:val="%8"/>
+      <w:lvlJc w:val="left"/>
+      <w:pPr>
+        <w:ind w:left="5433"/>
+      </w:pPr>
+      <w:rPr>
+        <w:rFonts w:ascii="Arial" w:eastAsia="Arial" w:hAnsi="Arial" w:cs="Arial"/>
+        <w:b w:val="0"/>
+        <w:i w:val="0"/>
+        <w:strike w:val="0"/>
+        <w:dstrike w:val="0"/>
+        <w:color w:val="000000"/>
+        <w:sz w:val="22"/>
+        <w:szCs w:val="22"/>
+        <w:u w:val="none" w:color="000000"/>
+        <w:bdr w:val="none" w:sz="0" w:space="0" w:color="auto"/>
+        <w:shd w:val="clear" w:color="auto" w:fill="auto"/>
+        <w:vertAlign w:val="baseline"/>
+      </w:rPr>
+    </w:lvl>
+    <w:lvl w:ilvl="8" w:tplc="2A3C87DC">
+      <w:start w:val="1"/>
+      <w:numFmt w:val="lowerRoman"/>
+      <w:lvlText w:val="%9"/>
+      <w:lvlJc w:val="left"/>
+      <w:pPr>
+        <w:ind w:left="6153"/>
+      </w:pPr>
+      <w:rPr>
+        <w:rFonts w:ascii="Arial" w:eastAsia="Arial" w:hAnsi="Arial" w:cs="Arial"/>
+        <w:b w:val="0"/>
+        <w:i w:val="0"/>
+        <w:strike w:val="0"/>
+        <w:dstrike w:val="0"/>
+        <w:color w:val="000000"/>
+        <w:sz w:val="22"/>
+        <w:szCs w:val="22"/>
+        <w:u w:val="none" w:color="000000"/>
+        <w:bdr w:val="none" w:sz="0" w:space="0" w:color="auto"/>
+        <w:shd w:val="clear" w:color="auto" w:fill="auto"/>
+        <w:vertAlign w:val="baseline"/>
+      </w:rPr>
+    </w:lvl>
+  </w:abstractNum>
+  <w:abstractNum w:abstractNumId="4" w15:restartNumberingAfterBreak="0">
+    <w:nsid w:val="6B2D7732"/>
+    <w:multiLevelType w:val="hybridMultilevel"/>
+    <w:tmpl w:val="23248240"/>
+    <w:lvl w:ilvl="0" w:tplc="6CDEF294">
+      <w:start w:val="1"/>
+      <w:numFmt w:val="decimal"/>
+      <w:lvlText w:val="%1."/>
+      <w:lvlJc w:val="left"/>
+      <w:pPr>
+        <w:ind w:left="705"/>
+      </w:pPr>
+      <w:rPr>
+        <w:rFonts w:ascii="Arial" w:eastAsia="Arial" w:hAnsi="Arial" w:cs="Arial"/>
+        <w:b w:val="0"/>
+        <w:i w:val="0"/>
+        <w:strike w:val="0"/>
+        <w:dstrike w:val="0"/>
+        <w:color w:val="000000"/>
+        <w:sz w:val="22"/>
+        <w:szCs w:val="22"/>
+        <w:u w:val="none" w:color="000000"/>
+        <w:bdr w:val="none" w:sz="0" w:space="0" w:color="auto"/>
+        <w:shd w:val="clear" w:color="auto" w:fill="auto"/>
+        <w:vertAlign w:val="baseline"/>
+      </w:rPr>
+    </w:lvl>
+    <w:lvl w:ilvl="1" w:tplc="D8A0FA40">
+      <w:start w:val="1"/>
+      <w:numFmt w:val="lowerLetter"/>
+      <w:lvlText w:val="%2"/>
+      <w:lvlJc w:val="left"/>
+      <w:pPr>
+        <w:ind w:left="1113"/>
+      </w:pPr>
+      <w:rPr>
+        <w:rFonts w:ascii="Arial" w:eastAsia="Arial" w:hAnsi="Arial" w:cs="Arial"/>
+        <w:b w:val="0"/>
+        <w:i w:val="0"/>
+        <w:strike w:val="0"/>
+        <w:dstrike w:val="0"/>
+        <w:color w:val="000000"/>
+        <w:sz w:val="22"/>
+        <w:szCs w:val="22"/>
+        <w:u w:val="none" w:color="000000"/>
+        <w:bdr w:val="none" w:sz="0" w:space="0" w:color="auto"/>
+        <w:shd w:val="clear" w:color="auto" w:fill="auto"/>
+        <w:vertAlign w:val="baseline"/>
+      </w:rPr>
+    </w:lvl>
+    <w:lvl w:ilvl="2" w:tplc="FE768AC4">
+      <w:start w:val="1"/>
+      <w:numFmt w:val="lowerRoman"/>
+      <w:lvlText w:val="%3"/>
+      <w:lvlJc w:val="left"/>
+      <w:pPr>
+        <w:ind w:left="1833"/>
+      </w:pPr>
+      <w:rPr>
+        <w:rFonts w:ascii="Arial" w:eastAsia="Arial" w:hAnsi="Arial" w:cs="Arial"/>
+        <w:b w:val="0"/>
+        <w:i w:val="0"/>
+        <w:strike w:val="0"/>
+        <w:dstrike w:val="0"/>
+        <w:color w:val="000000"/>
+        <w:sz w:val="22"/>
+        <w:szCs w:val="22"/>
+        <w:u w:val="none" w:color="000000"/>
+        <w:bdr w:val="none" w:sz="0" w:space="0" w:color="auto"/>
+        <w:shd w:val="clear" w:color="auto" w:fill="auto"/>
+        <w:vertAlign w:val="baseline"/>
+      </w:rPr>
+    </w:lvl>
+    <w:lvl w:ilvl="3" w:tplc="EC529D00">
+      <w:start w:val="1"/>
+      <w:numFmt w:val="decimal"/>
+      <w:lvlText w:val="%4"/>
+      <w:lvlJc w:val="left"/>
+      <w:pPr>
+        <w:ind w:left="2553"/>
+      </w:pPr>
+      <w:rPr>
+        <w:rFonts w:ascii="Arial" w:eastAsia="Arial" w:hAnsi="Arial" w:cs="Arial"/>
+        <w:b w:val="0"/>
+        <w:i w:val="0"/>
+        <w:strike w:val="0"/>
+        <w:dstrike w:val="0"/>
+        <w:color w:val="000000"/>
+        <w:sz w:val="22"/>
+        <w:szCs w:val="22"/>
+        <w:u w:val="none" w:color="000000"/>
+        <w:bdr w:val="none" w:sz="0" w:space="0" w:color="auto"/>
+        <w:shd w:val="clear" w:color="auto" w:fill="auto"/>
+        <w:vertAlign w:val="baseline"/>
+      </w:rPr>
+    </w:lvl>
+    <w:lvl w:ilvl="4" w:tplc="A4ACF6BE">
+      <w:start w:val="1"/>
+      <w:numFmt w:val="lowerLetter"/>
+      <w:lvlText w:val="%5"/>
+      <w:lvlJc w:val="left"/>
+      <w:pPr>
+        <w:ind w:left="3273"/>
+      </w:pPr>
+      <w:rPr>
+        <w:rFonts w:ascii="Arial" w:eastAsia="Arial" w:hAnsi="Arial" w:cs="Arial"/>
+        <w:b w:val="0"/>
+        <w:i w:val="0"/>
+        <w:strike w:val="0"/>
+        <w:dstrike w:val="0"/>
+        <w:color w:val="000000"/>
+        <w:sz w:val="22"/>
+        <w:szCs w:val="22"/>
+        <w:u w:val="none" w:color="000000"/>
+        <w:bdr w:val="none" w:sz="0" w:space="0" w:color="auto"/>
+        <w:shd w:val="clear" w:color="auto" w:fill="auto"/>
+        <w:vertAlign w:val="baseline"/>
+      </w:rPr>
+    </w:lvl>
+    <w:lvl w:ilvl="5" w:tplc="8BACDD7E">
+      <w:start w:val="1"/>
+      <w:numFmt w:val="lowerRoman"/>
+      <w:lvlText w:val="%6"/>
+      <w:lvlJc w:val="left"/>
+      <w:pPr>
+        <w:ind w:left="3993"/>
+      </w:pPr>
+      <w:rPr>
+        <w:rFonts w:ascii="Arial" w:eastAsia="Arial" w:hAnsi="Arial" w:cs="Arial"/>
+        <w:b w:val="0"/>
+        <w:i w:val="0"/>
+        <w:strike w:val="0"/>
+        <w:dstrike w:val="0"/>
+        <w:color w:val="000000"/>
+        <w:sz w:val="22"/>
+        <w:szCs w:val="22"/>
+        <w:u w:val="none" w:color="000000"/>
+        <w:bdr w:val="none" w:sz="0" w:space="0" w:color="auto"/>
+        <w:shd w:val="clear" w:color="auto" w:fill="auto"/>
+        <w:vertAlign w:val="baseline"/>
+      </w:rPr>
+    </w:lvl>
+    <w:lvl w:ilvl="6" w:tplc="D31098E4">
+      <w:start w:val="1"/>
+      <w:numFmt w:val="decimal"/>
+      <w:lvlText w:val="%7"/>
+      <w:lvlJc w:val="left"/>
+      <w:pPr>
+        <w:ind w:left="4713"/>
+      </w:pPr>
+      <w:rPr>
+        <w:rFonts w:ascii="Arial" w:eastAsia="Arial" w:hAnsi="Arial" w:cs="Arial"/>
+        <w:b w:val="0"/>
+        <w:i w:val="0"/>
+        <w:strike w:val="0"/>
+        <w:dstrike w:val="0"/>
+        <w:color w:val="000000"/>
+        <w:sz w:val="22"/>
+        <w:szCs w:val="22"/>
+        <w:u w:val="none" w:color="000000"/>
+        <w:bdr w:val="none" w:sz="0" w:space="0" w:color="auto"/>
+        <w:shd w:val="clear" w:color="auto" w:fill="auto"/>
+        <w:vertAlign w:val="baseline"/>
+      </w:rPr>
+    </w:lvl>
+    <w:lvl w:ilvl="7" w:tplc="04CEB78C">
+      <w:start w:val="1"/>
+      <w:numFmt w:val="lowerLetter"/>
+      <w:lvlText w:val="%8"/>
+      <w:lvlJc w:val="left"/>
+      <w:pPr>
+        <w:ind w:left="5433"/>
+      </w:pPr>
+      <w:rPr>
+        <w:rFonts w:ascii="Arial" w:eastAsia="Arial" w:hAnsi="Arial" w:cs="Arial"/>
+        <w:b w:val="0"/>
+        <w:i w:val="0"/>
+        <w:strike w:val="0"/>
+        <w:dstrike w:val="0"/>
+        <w:color w:val="000000"/>
+        <w:sz w:val="22"/>
+        <w:szCs w:val="22"/>
+        <w:u w:val="none" w:color="000000"/>
+        <w:bdr w:val="none" w:sz="0" w:space="0" w:color="auto"/>
+        <w:shd w:val="clear" w:color="auto" w:fill="auto"/>
+        <w:vertAlign w:val="baseline"/>
+      </w:rPr>
+    </w:lvl>
+    <w:lvl w:ilvl="8" w:tplc="2A3C87DC">
+      <w:start w:val="1"/>
+      <w:numFmt w:val="lowerRoman"/>
+      <w:lvlText w:val="%9"/>
+      <w:lvlJc w:val="left"/>
+      <w:pPr>
+        <w:ind w:left="6153"/>
+      </w:pPr>
+      <w:rPr>
+        <w:rFonts w:ascii="Arial" w:eastAsia="Arial" w:hAnsi="Arial" w:cs="Arial"/>
+        <w:b w:val="0"/>
+        <w:i w:val="0"/>
+        <w:strike w:val="0"/>
+        <w:dstrike w:val="0"/>
+        <w:color w:val="000000"/>
+        <w:sz w:val="22"/>
+        <w:szCs w:val="22"/>
+        <w:u w:val="none" w:color="000000"/>
+        <w:bdr w:val="none" w:sz="0" w:space="0" w:color="auto"/>
+        <w:shd w:val="clear" w:color="auto" w:fill="auto"/>
+        <w:vertAlign w:val="baseline"/>
+      </w:rPr>
+    </w:lvl>
+  </w:abstractNum>
+  <w:abstractNum w:abstractNumId="5" w15:restartNumberingAfterBreak="0">
+    <w:nsid w:val="79161E6D"/>
+    <w:multiLevelType w:val="hybridMultilevel"/>
+    <w:tmpl w:val="8320FA46"/>
+    <w:lvl w:ilvl="0" w:tplc="0409000F">
+      <w:start w:val="1"/>
+      <w:numFmt w:val="decimal"/>
+      <w:lvlText w:val="%1."/>
+      <w:lvlJc w:val="left"/>
+      <w:pPr>
+        <w:ind w:left="720" w:hanging="360"/>
+      </w:pPr>
+      <w:rPr>
+        <w:rFonts w:hint="default"/>
+      </w:rPr>
+    </w:lvl>
+    <w:lvl w:ilvl="1" w:tplc="04090019">
+      <w:start w:val="1"/>
+      <w:numFmt w:val="lowerLetter"/>
+      <w:lvlText w:val="%2."/>
+      <w:lvlJc w:val="left"/>
+      <w:pPr>
+        <w:ind w:left="1440" w:hanging="360"/>
+      </w:pPr>
+    </w:lvl>
+    <w:lvl w:ilvl="2" w:tplc="0409001B" w:tentative="1">
+      <w:start w:val="1"/>
+      <w:numFmt w:val="lowerRoman"/>
+      <w:lvlText w:val="%3."/>
+      <w:lvlJc w:val="right"/>
+      <w:pPr>
+        <w:ind w:left="2160" w:hanging="180"/>
+      </w:pPr>
+    </w:lvl>
+    <w:lvl w:ilvl="3" w:tplc="0409000F" w:tentative="1">
+      <w:start w:val="1"/>
+      <w:numFmt w:val="decimal"/>
+      <w:lvlText w:val="%4."/>
+      <w:lvlJc w:val="left"/>
+      <w:pPr>
+        <w:ind w:left="2880" w:hanging="360"/>
+      </w:pPr>
+    </w:lvl>
+    <w:lvl w:ilvl="4" w:tplc="04090019" w:tentative="1">
+      <w:start w:val="1"/>
+      <w:numFmt w:val="lowerLetter"/>
+      <w:lvlText w:val="%5."/>
+      <w:lvlJc w:val="left"/>
+      <w:pPr>
+        <w:ind w:left="3600" w:hanging="360"/>
+      </w:pPr>
+    </w:lvl>
+    <w:lvl w:ilvl="5" w:tplc="0409001B" w:tentative="1">
+      <w:start w:val="1"/>
+      <w:numFmt w:val="lowerRoman"/>
+      <w:lvlText w:val="%6."/>
+      <w:lvlJc w:val="right"/>
+      <w:pPr>
+        <w:ind w:left="4320" w:hanging="180"/>
+      </w:pPr>
+    </w:lvl>
+    <w:lvl w:ilvl="6" w:tplc="0409000F" w:tentative="1">
+      <w:start w:val="1"/>
+      <w:numFmt w:val="decimal"/>
+      <w:lvlText w:val="%7."/>
+      <w:lvlJc w:val="left"/>
+      <w:pPr>
+        <w:ind w:left="5040" w:hanging="360"/>
+      </w:pPr>
+    </w:lvl>
+    <w:lvl w:ilvl="7" w:tplc="04090019" w:tentative="1">
+      <w:start w:val="1"/>
+      <w:numFmt w:val="lowerLetter"/>
+      <w:lvlText w:val="%8."/>
+      <w:lvlJc w:val="left"/>
+      <w:pPr>
+        <w:ind w:left="5760" w:hanging="360"/>
+      </w:pPr>
+    </w:lvl>
+    <w:lvl w:ilvl="8" w:tplc="0409001B" w:tentative="1">
+      <w:start w:val="1"/>
+      <w:numFmt w:val="lowerRoman"/>
+      <w:lvlText w:val="%9."/>
+      <w:lvlJc w:val="right"/>
+      <w:pPr>
+        <w:ind w:left="6480" w:hanging="180"/>
+      </w:pPr>
+    </w:lvl>
+  </w:abstractNum>
   <w:num w:numId="1">
+    <w:abstractNumId w:val="2"/>
+  </w:num>
+  <w:num w:numId="2">
+    <w:abstractNumId w:val="5"/>
+  </w:num>
+  <w:num w:numId="3">
+    <w:abstractNumId w:val="4"/>
+  </w:num>
+  <w:num w:numId="4">
+    <w:abstractNumId w:val="3"/>
+  </w:num>
+  <w:num w:numId="5">
     <w:abstractNumId w:val="0"/>
+  </w:num>
+  <w:num w:numId="6">
+    <w:abstractNumId w:val="1"/>
   </w:num>
 </w:numbering>
 </file>
@@ -1028,6 +3264,17 @@
     <w:semiHidden/>
     <w:unhideWhenUsed/>
   </w:style>
+  <w:style w:type="paragraph" w:styleId="ListParagraph">
+    <w:name w:val="List Paragraph"/>
+    <w:basedOn w:val="Normal"/>
+    <w:uiPriority w:val="34"/>
+    <w:qFormat/>
+    <w:rsid w:val="00A73BED"/>
+    <w:pPr>
+      <w:ind w:left="720"/>
+      <w:contextualSpacing/>
+    </w:pPr>
+  </w:style>
 </w:styles>
 </file>
 

</xml_diff>